<commit_message>
take energy into account
</commit_message>
<xml_diff>
--- a/Assignment3/DC  - Assignment 3 Temp.docx
+++ b/Assignment3/DC  - Assignment 3 Temp.docx
@@ -7,9 +7,12 @@
         <w:ind w:left="0"/>
         <w:jc w:val="center"/>
         <w:rPr>
+          <w:rFonts w:hint="cs"/>
           <w:b/>
           <w:sz w:val="48"/>
           <w:szCs w:val="48"/>
+          <w:rtl/>
+          <w:lang w:bidi="ar-EG"/>
         </w:rPr>
       </w:pPr>
     </w:p>
@@ -225,7 +228,23 @@
                 <w:rFonts w:ascii="Calibri" w:hAnsi="Calibri" w:cs="Calibri"/>
                 <w:rtl/>
               </w:rPr>
-              <w:t xml:space="preserve">عبد الرحمن محمد حمزه عثمان </w:t>
+              <w:t xml:space="preserve">عبد الرحمن محمد </w:t>
+            </w:r>
+            <w:proofErr w:type="gramStart"/>
+            <w:r>
+              <w:rPr>
+                <w:rFonts w:ascii="Calibri" w:hAnsi="Calibri" w:cs="Calibri"/>
+                <w:rtl/>
+              </w:rPr>
+              <w:t>حمزه</w:t>
+            </w:r>
+            <w:proofErr w:type="gramEnd"/>
+            <w:r>
+              <w:rPr>
+                <w:rFonts w:ascii="Calibri" w:hAnsi="Calibri" w:cs="Calibri"/>
+                <w:rtl/>
+              </w:rPr>
+              <w:t xml:space="preserve"> عثمان </w:t>
             </w:r>
           </w:p>
         </w:tc>
@@ -371,7 +390,23 @@
                 <w:rFonts w:ascii="Calibri" w:hAnsi="Calibri" w:cs="Calibri"/>
                 <w:rtl/>
               </w:rPr>
-              <w:t>محمود عبدالحميد على مصطفى</w:t>
+              <w:t xml:space="preserve">محمود </w:t>
+            </w:r>
+            <w:proofErr w:type="gramStart"/>
+            <w:r>
+              <w:rPr>
+                <w:rFonts w:ascii="Calibri" w:hAnsi="Calibri" w:cs="Calibri"/>
+                <w:rtl/>
+              </w:rPr>
+              <w:t>عبدالحميد</w:t>
+            </w:r>
+            <w:proofErr w:type="gramEnd"/>
+            <w:r>
+              <w:rPr>
+                <w:rFonts w:ascii="Calibri" w:hAnsi="Calibri" w:cs="Calibri"/>
+                <w:rtl/>
+              </w:rPr>
+              <w:t xml:space="preserve"> على مصطفى</w:t>
             </w:r>
           </w:p>
         </w:tc>
@@ -840,7 +875,7 @@
               <w:rPr>
                 <w:webHidden/>
               </w:rPr>
-              <w:t>6</w:t>
+              <w:t>9</w:t>
             </w:r>
             <w:r>
               <w:rPr>
@@ -927,7 +962,7 @@
               <w:rPr>
                 <w:webHidden/>
               </w:rPr>
-              <w:t>7</w:t>
+              <w:t>10</w:t>
             </w:r>
             <w:r>
               <w:rPr>
@@ -1000,7 +1035,7 @@
               <w:rPr>
                 <w:webHidden/>
               </w:rPr>
-              <w:t>7</w:t>
+              <w:t>10</w:t>
             </w:r>
             <w:r>
               <w:rPr>
@@ -1073,7 +1108,7 @@
               <w:rPr>
                 <w:webHidden/>
               </w:rPr>
-              <w:t>8</w:t>
+              <w:t>10</w:t>
             </w:r>
             <w:r>
               <w:rPr>
@@ -1139,7 +1174,7 @@
               <w:rPr>
                 <w:webHidden/>
               </w:rPr>
-              <w:t>8</w:t>
+              <w:t>11</w:t>
             </w:r>
             <w:r>
               <w:rPr>
@@ -1205,7 +1240,7 @@
               <w:rPr>
                 <w:webHidden/>
               </w:rPr>
-              <w:t>9</w:t>
+              <w:t>12</w:t>
             </w:r>
             <w:r>
               <w:rPr>
@@ -1271,7 +1306,7 @@
               <w:rPr>
                 <w:webHidden/>
               </w:rPr>
-              <w:t>10</w:t>
+              <w:t>13</w:t>
             </w:r>
             <w:r>
               <w:rPr>
@@ -2545,9 +2580,14 @@
         <w:t xml:space="preserve">1.3 </w:t>
       </w:r>
       <w:r>
-        <w:t>Signal Space Representation with adding AWGN</w:t>
+        <w:t xml:space="preserve">Signal Space Representation with adding </w:t>
+      </w:r>
+      <w:proofErr w:type="gramStart"/>
+      <w:r>
+        <w:t>AWGN</w:t>
       </w:r>
       <w:bookmarkEnd w:id="6"/>
+      <w:proofErr w:type="gramEnd"/>
     </w:p>
     <w:p>
       <w:pPr>
@@ -3364,7 +3404,497 @@
     <w:p>
       <w:pPr>
         <w:ind w:left="0"/>
-      </w:pPr>
+        <w:rPr>
+          <w:rtl/>
+        </w:rPr>
+      </w:pPr>
+    </w:p>
+    <w:p>
+      <w:pPr>
+        <w:ind w:left="0"/>
+        <w:rPr>
+          <w:rtl/>
+        </w:rPr>
+      </w:pPr>
+    </w:p>
+    <w:p>
+      <w:pPr>
+        <w:ind w:left="0"/>
+        <w:rPr>
+          <w:b/>
+          <w:bCs/>
+          <w:color w:val="FF0000"/>
+          <w:sz w:val="44"/>
+          <w:szCs w:val="44"/>
+        </w:rPr>
+      </w:pPr>
+      <w:r>
+        <w:rPr>
+          <w:b/>
+          <w:bCs/>
+          <w:color w:val="FF0000"/>
+          <w:sz w:val="44"/>
+          <w:szCs w:val="44"/>
+        </w:rPr>
+        <w:t>Note by taking energy into account we get this: -</w:t>
+      </w:r>
+    </w:p>
+    <w:p>
+      <w:pPr>
+        <w:spacing w:after="0"/>
+        <w:ind w:left="0"/>
+      </w:pPr>
+      <w:r>
+        <w:rPr>
+          <w:b/>
+        </w:rPr>
+        <w:t>Case 1</w:t>
+      </w:r>
+      <w:r>
+        <w:t xml:space="preserve">:  </w:t>
+      </w:r>
+      <m:oMath>
+        <m:r>
+          <m:rPr>
+            <m:sty m:val="bi"/>
+          </m:rPr>
+          <w:rPr>
+            <w:rFonts w:ascii="Cambria Math" w:hAnsi="Cambria Math"/>
+          </w:rPr>
+          <m:t>10 log(E/</m:t>
+        </m:r>
+        <m:sSup>
+          <m:sSupPr>
+            <m:ctrlPr>
+              <w:rPr>
+                <w:rFonts w:ascii="Cambria Math" w:hAnsi="Cambria Math"/>
+                <w:b/>
+                <w:bCs/>
+              </w:rPr>
+            </m:ctrlPr>
+          </m:sSupPr>
+          <m:e>
+            <m:r>
+              <m:rPr>
+                <m:sty m:val="bi"/>
+              </m:rPr>
+              <w:rPr>
+                <w:rFonts w:ascii="Cambria Math" w:hAnsi="Cambria Math"/>
+              </w:rPr>
+              <m:t>σ</m:t>
+            </m:r>
+          </m:e>
+          <m:sup>
+            <m:r>
+              <m:rPr>
+                <m:sty m:val="bi"/>
+              </m:rPr>
+              <w:rPr>
+                <w:rFonts w:ascii="Cambria Math" w:hAnsi="Cambria Math"/>
+              </w:rPr>
+              <m:t>2</m:t>
+            </m:r>
+          </m:sup>
+        </m:sSup>
+        <m:r>
+          <m:rPr>
+            <m:sty m:val="bi"/>
+          </m:rPr>
+          <w:rPr>
+            <w:rFonts w:ascii="Cambria Math" w:hAnsi="Cambria Math"/>
+          </w:rPr>
+          <m:t>)  = 10 dB</m:t>
+        </m:r>
+      </m:oMath>
+    </w:p>
+    <w:p>
+      <w:pPr>
+        <w:ind w:left="0"/>
+      </w:pPr>
+      <w:r>
+        <w:rPr>
+          <w:noProof/>
+        </w:rPr>
+        <w:lastRenderedPageBreak/>
+        <w:drawing>
+          <wp:inline distT="0" distB="0" distL="0" distR="0" wp14:anchorId="470123FC" wp14:editId="01947E8F">
+            <wp:extent cx="6664960" cy="4998720"/>
+            <wp:effectExtent l="0" t="0" r="2540" b="0"/>
+            <wp:docPr id="637287375" name="Picture 2"/>
+            <wp:cNvGraphicFramePr>
+              <a:graphicFrameLocks xmlns:a="http://schemas.openxmlformats.org/drawingml/2006/main" noChangeAspect="1"/>
+            </wp:cNvGraphicFramePr>
+            <a:graphic xmlns:a="http://schemas.openxmlformats.org/drawingml/2006/main">
+              <a:graphicData uri="http://schemas.openxmlformats.org/drawingml/2006/picture">
+                <pic:pic xmlns:pic="http://schemas.openxmlformats.org/drawingml/2006/picture">
+                  <pic:nvPicPr>
+                    <pic:cNvPr id="637287375" name="Picture 2"/>
+                    <pic:cNvPicPr>
+                      <a:picLocks noChangeAspect="1" noChangeArrowheads="1"/>
+                    </pic:cNvPicPr>
+                  </pic:nvPicPr>
+                  <pic:blipFill>
+                    <a:blip r:embed="rId15">
+                      <a:extLst>
+                        <a:ext uri="{28A0092B-C50C-407E-A947-70E740481C1C}">
+                          <a14:useLocalDpi xmlns:a14="http://schemas.microsoft.com/office/drawing/2010/main" val="0"/>
+                        </a:ext>
+                      </a:extLst>
+                    </a:blip>
+                    <a:stretch>
+                      <a:fillRect/>
+                    </a:stretch>
+                  </pic:blipFill>
+                  <pic:spPr bwMode="auto">
+                    <a:xfrm>
+                      <a:off x="0" y="0"/>
+                      <a:ext cx="6664960" cy="4998720"/>
+                    </a:xfrm>
+                    <a:prstGeom prst="rect">
+                      <a:avLst/>
+                    </a:prstGeom>
+                    <a:noFill/>
+                    <a:ln>
+                      <a:noFill/>
+                    </a:ln>
+                  </pic:spPr>
+                </pic:pic>
+              </a:graphicData>
+            </a:graphic>
+          </wp:inline>
+        </w:drawing>
+      </w:r>
+    </w:p>
+    <w:p/>
+    <w:p/>
+    <w:p/>
+    <w:p/>
+    <w:p/>
+    <w:p/>
+    <w:p>
+      <w:pPr>
+        <w:jc w:val="right"/>
+      </w:pPr>
+    </w:p>
+    <w:p>
+      <w:pPr>
+        <w:spacing w:after="0"/>
+        <w:ind w:left="0"/>
+      </w:pPr>
+      <w:r>
+        <w:rPr>
+          <w:b/>
+        </w:rPr>
+        <w:lastRenderedPageBreak/>
+        <w:t>Case 1</w:t>
+      </w:r>
+      <w:r>
+        <w:t xml:space="preserve">:  </w:t>
+      </w:r>
+      <m:oMath>
+        <m:r>
+          <m:rPr>
+            <m:sty m:val="bi"/>
+          </m:rPr>
+          <w:rPr>
+            <w:rFonts w:ascii="Cambria Math" w:hAnsi="Cambria Math"/>
+          </w:rPr>
+          <m:t>10 log(E/</m:t>
+        </m:r>
+        <m:sSup>
+          <m:sSupPr>
+            <m:ctrlPr>
+              <w:rPr>
+                <w:rFonts w:ascii="Cambria Math" w:hAnsi="Cambria Math"/>
+                <w:b/>
+                <w:bCs/>
+              </w:rPr>
+            </m:ctrlPr>
+          </m:sSupPr>
+          <m:e>
+            <m:r>
+              <m:rPr>
+                <m:sty m:val="bi"/>
+              </m:rPr>
+              <w:rPr>
+                <w:rFonts w:ascii="Cambria Math" w:hAnsi="Cambria Math"/>
+              </w:rPr>
+              <m:t>σ</m:t>
+            </m:r>
+          </m:e>
+          <m:sup>
+            <m:r>
+              <m:rPr>
+                <m:sty m:val="bi"/>
+              </m:rPr>
+              <w:rPr>
+                <w:rFonts w:ascii="Cambria Math" w:hAnsi="Cambria Math"/>
+              </w:rPr>
+              <m:t>2</m:t>
+            </m:r>
+          </m:sup>
+        </m:sSup>
+        <m:r>
+          <m:rPr>
+            <m:sty m:val="bi"/>
+          </m:rPr>
+          <w:rPr>
+            <w:rFonts w:ascii="Cambria Math" w:hAnsi="Cambria Math"/>
+          </w:rPr>
+          <m:t>)  = 0 dB</m:t>
+        </m:r>
+      </m:oMath>
+    </w:p>
+    <w:p>
+      <w:pPr>
+        <w:jc w:val="right"/>
+      </w:pPr>
+    </w:p>
+    <w:p>
+      <w:pPr>
+        <w:jc w:val="right"/>
+      </w:pPr>
+      <w:r>
+        <w:rPr>
+          <w:noProof/>
+        </w:rPr>
+        <w:drawing>
+          <wp:inline distT="0" distB="0" distL="0" distR="0" wp14:anchorId="6870AC13" wp14:editId="72DAF31C">
+            <wp:extent cx="6667500" cy="4998720"/>
+            <wp:effectExtent l="0" t="0" r="0" b="0"/>
+            <wp:docPr id="437251673" name="Picture 3" descr="A picture containing text, diagram, plot&#10;&#10;Description automatically generated"/>
+            <wp:cNvGraphicFramePr>
+              <a:graphicFrameLocks xmlns:a="http://schemas.openxmlformats.org/drawingml/2006/main" noChangeAspect="1"/>
+            </wp:cNvGraphicFramePr>
+            <a:graphic xmlns:a="http://schemas.openxmlformats.org/drawingml/2006/main">
+              <a:graphicData uri="http://schemas.openxmlformats.org/drawingml/2006/picture">
+                <pic:pic xmlns:pic="http://schemas.openxmlformats.org/drawingml/2006/picture">
+                  <pic:nvPicPr>
+                    <pic:cNvPr id="437251673" name="Picture 3" descr="A picture containing text, diagram, plot&#10;&#10;Description automatically generated"/>
+                    <pic:cNvPicPr>
+                      <a:picLocks noChangeAspect="1" noChangeArrowheads="1"/>
+                    </pic:cNvPicPr>
+                  </pic:nvPicPr>
+                  <pic:blipFill>
+                    <a:blip r:embed="rId16">
+                      <a:extLst>
+                        <a:ext uri="{28A0092B-C50C-407E-A947-70E740481C1C}">
+                          <a14:useLocalDpi xmlns:a14="http://schemas.microsoft.com/office/drawing/2010/main" val="0"/>
+                        </a:ext>
+                      </a:extLst>
+                    </a:blip>
+                    <a:srcRect/>
+                    <a:stretch>
+                      <a:fillRect/>
+                    </a:stretch>
+                  </pic:blipFill>
+                  <pic:spPr bwMode="auto">
+                    <a:xfrm>
+                      <a:off x="0" y="0"/>
+                      <a:ext cx="6667500" cy="4998720"/>
+                    </a:xfrm>
+                    <a:prstGeom prst="rect">
+                      <a:avLst/>
+                    </a:prstGeom>
+                    <a:noFill/>
+                    <a:ln>
+                      <a:noFill/>
+                    </a:ln>
+                  </pic:spPr>
+                </pic:pic>
+              </a:graphicData>
+            </a:graphic>
+          </wp:inline>
+        </w:drawing>
+      </w:r>
+    </w:p>
+    <w:p>
+      <w:pPr>
+        <w:ind w:left="0"/>
+        <w:rPr>
+          <w:noProof/>
+        </w:rPr>
+      </w:pPr>
+    </w:p>
+    <w:p>
+      <w:pPr>
+        <w:ind w:left="0"/>
+        <w:rPr>
+          <w:noProof/>
+        </w:rPr>
+      </w:pPr>
+    </w:p>
+    <w:p>
+      <w:pPr>
+        <w:spacing w:after="0"/>
+        <w:ind w:left="0"/>
+      </w:pPr>
+      <w:r>
+        <w:rPr>
+          <w:b/>
+        </w:rPr>
+        <w:t>Case 1</w:t>
+      </w:r>
+      <w:r>
+        <w:t xml:space="preserve">:  </w:t>
+      </w:r>
+      <m:oMath>
+        <m:r>
+          <m:rPr>
+            <m:sty m:val="bi"/>
+          </m:rPr>
+          <w:rPr>
+            <w:rFonts w:ascii="Cambria Math" w:hAnsi="Cambria Math"/>
+          </w:rPr>
+          <m:t>10 log</m:t>
+        </m:r>
+        <m:d>
+          <m:dPr>
+            <m:ctrlPr>
+              <w:rPr>
+                <w:rFonts w:ascii="Cambria Math" w:hAnsi="Cambria Math"/>
+                <w:b/>
+                <w:i/>
+              </w:rPr>
+            </m:ctrlPr>
+          </m:dPr>
+          <m:e>
+            <m:f>
+              <m:fPr>
+                <m:ctrlPr>
+                  <w:rPr>
+                    <w:rFonts w:ascii="Cambria Math" w:hAnsi="Cambria Math"/>
+                    <w:b/>
+                    <w:i/>
+                  </w:rPr>
+                </m:ctrlPr>
+              </m:fPr>
+              <m:num>
+                <m:r>
+                  <m:rPr>
+                    <m:sty m:val="bi"/>
+                  </m:rPr>
+                  <w:rPr>
+                    <w:rFonts w:ascii="Cambria Math" w:hAnsi="Cambria Math"/>
+                  </w:rPr>
+                  <m:t>E</m:t>
+                </m:r>
+              </m:num>
+              <m:den>
+                <m:sSup>
+                  <m:sSupPr>
+                    <m:ctrlPr>
+                      <w:rPr>
+                        <w:rFonts w:ascii="Cambria Math" w:hAnsi="Cambria Math"/>
+                        <w:b/>
+                        <w:bCs/>
+                      </w:rPr>
+                    </m:ctrlPr>
+                  </m:sSupPr>
+                  <m:e>
+                    <m:r>
+                      <m:rPr>
+                        <m:sty m:val="bi"/>
+                      </m:rPr>
+                      <w:rPr>
+                        <w:rFonts w:ascii="Cambria Math" w:hAnsi="Cambria Math"/>
+                      </w:rPr>
+                      <m:t>σ</m:t>
+                    </m:r>
+                  </m:e>
+                  <m:sup>
+                    <m:r>
+                      <m:rPr>
+                        <m:sty m:val="bi"/>
+                      </m:rPr>
+                      <w:rPr>
+                        <w:rFonts w:ascii="Cambria Math" w:hAnsi="Cambria Math"/>
+                      </w:rPr>
+                      <m:t>2</m:t>
+                    </m:r>
+                  </m:sup>
+                </m:sSup>
+              </m:den>
+            </m:f>
+          </m:e>
+        </m:d>
+        <m:r>
+          <m:rPr>
+            <m:sty m:val="bi"/>
+          </m:rPr>
+          <w:rPr>
+            <w:rFonts w:ascii="Cambria Math" w:hAnsi="Cambria Math"/>
+          </w:rPr>
+          <m:t xml:space="preserve"> = -5 dB</m:t>
+        </m:r>
+      </m:oMath>
+    </w:p>
+    <w:p>
+      <w:pPr>
+        <w:ind w:left="0"/>
+        <w:rPr>
+          <w:noProof/>
+        </w:rPr>
+      </w:pPr>
+    </w:p>
+    <w:p>
+      <w:pPr>
+        <w:ind w:left="0"/>
+      </w:pPr>
+      <w:r>
+        <w:rPr>
+          <w:noProof/>
+        </w:rPr>
+        <w:lastRenderedPageBreak/>
+        <w:drawing>
+          <wp:inline distT="0" distB="0" distL="0" distR="0" wp14:anchorId="147DC437" wp14:editId="1278866E">
+            <wp:extent cx="6667500" cy="4998720"/>
+            <wp:effectExtent l="0" t="0" r="0" b="0"/>
+            <wp:docPr id="1889191138" name="Picture 1" descr="A picture containing text, diagram, plot&#10;&#10;Description automatically generated"/>
+            <wp:cNvGraphicFramePr>
+              <a:graphicFrameLocks xmlns:a="http://schemas.openxmlformats.org/drawingml/2006/main" noChangeAspect="1"/>
+            </wp:cNvGraphicFramePr>
+            <a:graphic xmlns:a="http://schemas.openxmlformats.org/drawingml/2006/main">
+              <a:graphicData uri="http://schemas.openxmlformats.org/drawingml/2006/picture">
+                <pic:pic xmlns:pic="http://schemas.openxmlformats.org/drawingml/2006/picture">
+                  <pic:nvPicPr>
+                    <pic:cNvPr id="1889191138" name="Picture 1" descr="A picture containing text, diagram, plot&#10;&#10;Description automatically generated"/>
+                    <pic:cNvPicPr>
+                      <a:picLocks noChangeAspect="1" noChangeArrowheads="1"/>
+                    </pic:cNvPicPr>
+                  </pic:nvPicPr>
+                  <pic:blipFill>
+                    <a:blip r:embed="rId17">
+                      <a:extLst>
+                        <a:ext uri="{28A0092B-C50C-407E-A947-70E740481C1C}">
+                          <a14:useLocalDpi xmlns:a14="http://schemas.microsoft.com/office/drawing/2010/main" val="0"/>
+                        </a:ext>
+                      </a:extLst>
+                    </a:blip>
+                    <a:srcRect/>
+                    <a:stretch>
+                      <a:fillRect/>
+                    </a:stretch>
+                  </pic:blipFill>
+                  <pic:spPr bwMode="auto">
+                    <a:xfrm>
+                      <a:off x="0" y="0"/>
+                      <a:ext cx="6667500" cy="4998720"/>
+                    </a:xfrm>
+                    <a:prstGeom prst="rect">
+                      <a:avLst/>
+                    </a:prstGeom>
+                    <a:noFill/>
+                    <a:ln>
+                      <a:noFill/>
+                    </a:ln>
+                  </pic:spPr>
+                </pic:pic>
+              </a:graphicData>
+            </a:graphic>
+          </wp:inline>
+        </w:drawing>
+      </w:r>
     </w:p>
     <w:p>
       <w:pPr>
@@ -3521,7 +4051,6 @@
       </w:pPr>
       <w:bookmarkStart w:id="12" w:name="_Toc135281093"/>
       <w:r>
-        <w:lastRenderedPageBreak/>
         <w:t>Appendix A: Codes for Part One:</w:t>
       </w:r>
       <w:bookmarkEnd w:id="12"/>
@@ -5362,7 +5891,6 @@
           <w:sz w:val="21"/>
           <w:szCs w:val="21"/>
         </w:rPr>
-        <w:lastRenderedPageBreak/>
         <w:t xml:space="preserve">    </w:t>
       </w:r>
       <w:r>
@@ -8283,6 +8811,7 @@
       </w:pPr>
       <w:bookmarkStart w:id="17" w:name="_Toc135281098"/>
       <w:r>
+        <w:lastRenderedPageBreak/>
         <w:t>A.5 Code for effect of noise on the Signal space Representations</w:t>
       </w:r>
       <w:bookmarkEnd w:id="17"/>
@@ -10351,10 +10880,2114 @@
         <w:ind w:left="0"/>
       </w:pPr>
     </w:p>
+    <w:p>
+      <w:pPr>
+        <w:ind w:left="0"/>
+        <w:rPr>
+          <w:b/>
+          <w:bCs/>
+          <w:color w:val="FF0000"/>
+          <w:sz w:val="44"/>
+          <w:szCs w:val="44"/>
+        </w:rPr>
+      </w:pPr>
+      <w:r>
+        <w:rPr>
+          <w:b/>
+          <w:bCs/>
+          <w:color w:val="FF0000"/>
+          <w:sz w:val="44"/>
+          <w:szCs w:val="44"/>
+        </w:rPr>
+        <w:lastRenderedPageBreak/>
+        <w:t>Note by taking energy into account we get this: -</w:t>
+      </w:r>
+    </w:p>
+    <w:p>
+      <w:pPr>
+        <w:autoSpaceDE w:val="0"/>
+        <w:autoSpaceDN w:val="0"/>
+        <w:adjustRightInd w:val="0"/>
+        <w:spacing w:after="0" w:line="240" w:lineRule="auto"/>
+        <w:ind w:left="0"/>
+        <w:rPr>
+          <w:rFonts w:ascii="Courier New" w:eastAsia="Calibri" w:hAnsi="Courier New" w:cs="Courier New"/>
+          <w:sz w:val="24"/>
+          <w:szCs w:val="24"/>
+        </w:rPr>
+      </w:pPr>
+      <w:r>
+        <w:rPr>
+          <w:rFonts w:ascii="Courier New" w:eastAsia="Calibri" w:hAnsi="Courier New" w:cs="Courier New"/>
+          <w:color w:val="228B22"/>
+          <w:sz w:val="26"/>
+          <w:szCs w:val="26"/>
+        </w:rPr>
+        <w:t>%%%%%%%%%%%%%%%%%%%%%%%%%%%%%%%%%%%%%%%%%%</w:t>
+      </w:r>
+    </w:p>
+    <w:p>
+      <w:pPr>
+        <w:autoSpaceDE w:val="0"/>
+        <w:autoSpaceDN w:val="0"/>
+        <w:adjustRightInd w:val="0"/>
+        <w:spacing w:after="0" w:line="240" w:lineRule="auto"/>
+        <w:ind w:left="0"/>
+        <w:rPr>
+          <w:rFonts w:ascii="Courier New" w:eastAsia="Calibri" w:hAnsi="Courier New" w:cs="Courier New"/>
+          <w:sz w:val="24"/>
+          <w:szCs w:val="24"/>
+        </w:rPr>
+      </w:pPr>
+      <w:r>
+        <w:rPr>
+          <w:rFonts w:ascii="Courier New" w:eastAsia="Calibri" w:hAnsi="Courier New" w:cs="Courier New"/>
+          <w:color w:val="228B22"/>
+          <w:sz w:val="26"/>
+          <w:szCs w:val="26"/>
+        </w:rPr>
+        <w:t>%%%%%%%%%%%%%%%%%%%%%%%%%%%%%%%%%%%%%%%%%%</w:t>
+      </w:r>
+    </w:p>
+    <w:p>
+      <w:pPr>
+        <w:autoSpaceDE w:val="0"/>
+        <w:autoSpaceDN w:val="0"/>
+        <w:adjustRightInd w:val="0"/>
+        <w:spacing w:after="0" w:line="240" w:lineRule="auto"/>
+        <w:ind w:left="0"/>
+        <w:rPr>
+          <w:rFonts w:ascii="Courier New" w:eastAsia="Calibri" w:hAnsi="Courier New" w:cs="Courier New"/>
+          <w:sz w:val="24"/>
+          <w:szCs w:val="24"/>
+        </w:rPr>
+      </w:pPr>
+      <w:r>
+        <w:rPr>
+          <w:rFonts w:ascii="Courier New" w:eastAsia="Calibri" w:hAnsi="Courier New" w:cs="Courier New"/>
+          <w:color w:val="228B22"/>
+          <w:sz w:val="26"/>
+          <w:szCs w:val="26"/>
+        </w:rPr>
+        <w:t>% Effect of AWGN on signal space representation</w:t>
+      </w:r>
+    </w:p>
+    <w:p>
+      <w:pPr>
+        <w:autoSpaceDE w:val="0"/>
+        <w:autoSpaceDN w:val="0"/>
+        <w:adjustRightInd w:val="0"/>
+        <w:spacing w:after="0" w:line="240" w:lineRule="auto"/>
+        <w:ind w:left="0"/>
+        <w:rPr>
+          <w:rFonts w:ascii="Courier New" w:eastAsia="Calibri" w:hAnsi="Courier New" w:cs="Courier New"/>
+          <w:sz w:val="24"/>
+          <w:szCs w:val="24"/>
+        </w:rPr>
+      </w:pPr>
+      <w:r>
+        <w:rPr>
+          <w:rFonts w:ascii="Courier New" w:eastAsia="Calibri" w:hAnsi="Courier New" w:cs="Courier New"/>
+          <w:color w:val="228B22"/>
+          <w:sz w:val="26"/>
+          <w:szCs w:val="26"/>
+        </w:rPr>
+        <w:t>%%%%%%%%%%%%%%%%%%%%%%%%%%%%%%%%%%%%%%%%%%</w:t>
+      </w:r>
+    </w:p>
+    <w:p>
+      <w:pPr>
+        <w:autoSpaceDE w:val="0"/>
+        <w:autoSpaceDN w:val="0"/>
+        <w:adjustRightInd w:val="0"/>
+        <w:spacing w:after="0" w:line="240" w:lineRule="auto"/>
+        <w:ind w:left="0"/>
+        <w:rPr>
+          <w:rFonts w:ascii="Courier New" w:eastAsia="Calibri" w:hAnsi="Courier New" w:cs="Courier New"/>
+          <w:sz w:val="24"/>
+          <w:szCs w:val="24"/>
+        </w:rPr>
+      </w:pPr>
+      <w:r>
+        <w:rPr>
+          <w:rFonts w:ascii="Courier New" w:eastAsia="Calibri" w:hAnsi="Courier New" w:cs="Courier New"/>
+          <w:color w:val="228B22"/>
+          <w:sz w:val="26"/>
+          <w:szCs w:val="26"/>
+        </w:rPr>
+        <w:t xml:space="preserve"> </w:t>
+      </w:r>
+    </w:p>
+    <w:p>
+      <w:pPr>
+        <w:autoSpaceDE w:val="0"/>
+        <w:autoSpaceDN w:val="0"/>
+        <w:adjustRightInd w:val="0"/>
+        <w:spacing w:after="0" w:line="240" w:lineRule="auto"/>
+        <w:ind w:left="0"/>
+        <w:rPr>
+          <w:rFonts w:ascii="Courier New" w:eastAsia="Calibri" w:hAnsi="Courier New" w:cs="Courier New"/>
+          <w:sz w:val="24"/>
+          <w:szCs w:val="24"/>
+        </w:rPr>
+      </w:pPr>
+      <w:r>
+        <w:rPr>
+          <w:rFonts w:ascii="Courier New" w:eastAsia="Calibri" w:hAnsi="Courier New" w:cs="Courier New"/>
+          <w:color w:val="228B22"/>
+          <w:sz w:val="26"/>
+          <w:szCs w:val="26"/>
+        </w:rPr>
+        <w:t>% Define the SNR levels (in dB)</w:t>
+      </w:r>
+    </w:p>
+    <w:p>
+      <w:pPr>
+        <w:autoSpaceDE w:val="0"/>
+        <w:autoSpaceDN w:val="0"/>
+        <w:adjustRightInd w:val="0"/>
+        <w:spacing w:after="0" w:line="240" w:lineRule="auto"/>
+        <w:ind w:left="0"/>
+        <w:rPr>
+          <w:rFonts w:ascii="Courier New" w:eastAsia="Calibri" w:hAnsi="Courier New" w:cs="Courier New"/>
+          <w:sz w:val="24"/>
+          <w:szCs w:val="24"/>
+        </w:rPr>
+      </w:pPr>
+      <w:proofErr w:type="spellStart"/>
+      <w:r>
+        <w:rPr>
+          <w:rFonts w:ascii="Courier New" w:eastAsia="Calibri" w:hAnsi="Courier New" w:cs="Courier New"/>
+          <w:color w:val="000000"/>
+          <w:sz w:val="26"/>
+          <w:szCs w:val="26"/>
+        </w:rPr>
+        <w:t>SNR_levels</w:t>
+      </w:r>
+      <w:proofErr w:type="spellEnd"/>
+      <w:r>
+        <w:rPr>
+          <w:rFonts w:ascii="Courier New" w:eastAsia="Calibri" w:hAnsi="Courier New" w:cs="Courier New"/>
+          <w:color w:val="000000"/>
+          <w:sz w:val="26"/>
+          <w:szCs w:val="26"/>
+        </w:rPr>
+        <w:t xml:space="preserve"> = [-5, 0, 10</w:t>
+      </w:r>
+      <w:proofErr w:type="gramStart"/>
+      <w:r>
+        <w:rPr>
+          <w:rFonts w:ascii="Courier New" w:eastAsia="Calibri" w:hAnsi="Courier New" w:cs="Courier New"/>
+          <w:color w:val="000000"/>
+          <w:sz w:val="26"/>
+          <w:szCs w:val="26"/>
+        </w:rPr>
+        <w:t>];</w:t>
+      </w:r>
+      <w:proofErr w:type="gramEnd"/>
+    </w:p>
+    <w:p>
+      <w:pPr>
+        <w:autoSpaceDE w:val="0"/>
+        <w:autoSpaceDN w:val="0"/>
+        <w:adjustRightInd w:val="0"/>
+        <w:spacing w:after="0" w:line="240" w:lineRule="auto"/>
+        <w:ind w:left="0"/>
+        <w:rPr>
+          <w:rFonts w:ascii="Courier New" w:eastAsia="Calibri" w:hAnsi="Courier New" w:cs="Courier New"/>
+          <w:sz w:val="24"/>
+          <w:szCs w:val="24"/>
+        </w:rPr>
+      </w:pPr>
+      <w:r>
+        <w:rPr>
+          <w:rFonts w:ascii="Courier New" w:eastAsia="Calibri" w:hAnsi="Courier New" w:cs="Courier New"/>
+          <w:color w:val="000000"/>
+          <w:sz w:val="26"/>
+          <w:szCs w:val="26"/>
+        </w:rPr>
+        <w:t xml:space="preserve"> </w:t>
+      </w:r>
+    </w:p>
+    <w:p>
+      <w:pPr>
+        <w:autoSpaceDE w:val="0"/>
+        <w:autoSpaceDN w:val="0"/>
+        <w:adjustRightInd w:val="0"/>
+        <w:spacing w:after="0" w:line="240" w:lineRule="auto"/>
+        <w:ind w:left="0"/>
+        <w:rPr>
+          <w:rFonts w:ascii="Courier New" w:eastAsia="Calibri" w:hAnsi="Courier New" w:cs="Courier New"/>
+          <w:sz w:val="24"/>
+          <w:szCs w:val="24"/>
+        </w:rPr>
+      </w:pPr>
+      <w:proofErr w:type="spellStart"/>
+      <w:r>
+        <w:rPr>
+          <w:rFonts w:ascii="Courier New" w:eastAsia="Calibri" w:hAnsi="Courier New" w:cs="Courier New"/>
+          <w:color w:val="000000"/>
+          <w:sz w:val="26"/>
+          <w:szCs w:val="26"/>
+        </w:rPr>
+        <w:t>signal_power</w:t>
+      </w:r>
+      <w:proofErr w:type="spellEnd"/>
+      <w:r>
+        <w:rPr>
+          <w:rFonts w:ascii="Courier New" w:eastAsia="Calibri" w:hAnsi="Courier New" w:cs="Courier New"/>
+          <w:color w:val="000000"/>
+          <w:sz w:val="26"/>
+          <w:szCs w:val="26"/>
+        </w:rPr>
+        <w:t xml:space="preserve"> = mean(s</w:t>
+      </w:r>
+      <w:proofErr w:type="gramStart"/>
+      <w:r>
+        <w:rPr>
+          <w:rFonts w:ascii="Courier New" w:eastAsia="Calibri" w:hAnsi="Courier New" w:cs="Courier New"/>
+          <w:color w:val="000000"/>
+          <w:sz w:val="26"/>
+          <w:szCs w:val="26"/>
+        </w:rPr>
+        <w:t>1.^</w:t>
+      </w:r>
+      <w:proofErr w:type="gramEnd"/>
+      <w:r>
+        <w:rPr>
+          <w:rFonts w:ascii="Courier New" w:eastAsia="Calibri" w:hAnsi="Courier New" w:cs="Courier New"/>
+          <w:color w:val="000000"/>
+          <w:sz w:val="26"/>
+          <w:szCs w:val="26"/>
+        </w:rPr>
+        <w:t>2);</w:t>
+      </w:r>
+    </w:p>
+    <w:p>
+      <w:pPr>
+        <w:autoSpaceDE w:val="0"/>
+        <w:autoSpaceDN w:val="0"/>
+        <w:adjustRightInd w:val="0"/>
+        <w:spacing w:after="0" w:line="240" w:lineRule="auto"/>
+        <w:ind w:left="0"/>
+        <w:rPr>
+          <w:rFonts w:ascii="Courier New" w:eastAsia="Calibri" w:hAnsi="Courier New" w:cs="Courier New"/>
+          <w:sz w:val="24"/>
+          <w:szCs w:val="24"/>
+        </w:rPr>
+      </w:pPr>
+      <w:proofErr w:type="spellStart"/>
+      <w:r>
+        <w:rPr>
+          <w:rFonts w:ascii="Courier New" w:eastAsia="Calibri" w:hAnsi="Courier New" w:cs="Courier New"/>
+          <w:color w:val="000000"/>
+          <w:sz w:val="26"/>
+          <w:szCs w:val="26"/>
+        </w:rPr>
+        <w:t>SNR_linear</w:t>
+      </w:r>
+      <w:proofErr w:type="spellEnd"/>
+      <w:r>
+        <w:rPr>
+          <w:rFonts w:ascii="Courier New" w:eastAsia="Calibri" w:hAnsi="Courier New" w:cs="Courier New"/>
+          <w:color w:val="000000"/>
+          <w:sz w:val="26"/>
+          <w:szCs w:val="26"/>
+        </w:rPr>
+        <w:t xml:space="preserve"> = </w:t>
+      </w:r>
+      <w:proofErr w:type="gramStart"/>
+      <w:r>
+        <w:rPr>
+          <w:rFonts w:ascii="Courier New" w:eastAsia="Calibri" w:hAnsi="Courier New" w:cs="Courier New"/>
+          <w:color w:val="000000"/>
+          <w:sz w:val="26"/>
+          <w:szCs w:val="26"/>
+        </w:rPr>
+        <w:t>10.^</w:t>
+      </w:r>
+      <w:proofErr w:type="gramEnd"/>
+      <w:r>
+        <w:rPr>
+          <w:rFonts w:ascii="Courier New" w:eastAsia="Calibri" w:hAnsi="Courier New" w:cs="Courier New"/>
+          <w:color w:val="000000"/>
+          <w:sz w:val="26"/>
+          <w:szCs w:val="26"/>
+        </w:rPr>
+        <w:t>(</w:t>
+      </w:r>
+      <w:proofErr w:type="spellStart"/>
+      <w:r>
+        <w:rPr>
+          <w:rFonts w:ascii="Courier New" w:eastAsia="Calibri" w:hAnsi="Courier New" w:cs="Courier New"/>
+          <w:color w:val="000000"/>
+          <w:sz w:val="26"/>
+          <w:szCs w:val="26"/>
+        </w:rPr>
+        <w:t>SNR_levels</w:t>
+      </w:r>
+      <w:proofErr w:type="spellEnd"/>
+      <w:r>
+        <w:rPr>
+          <w:rFonts w:ascii="Courier New" w:eastAsia="Calibri" w:hAnsi="Courier New" w:cs="Courier New"/>
+          <w:color w:val="000000"/>
+          <w:sz w:val="26"/>
+          <w:szCs w:val="26"/>
+        </w:rPr>
+        <w:t>/10);</w:t>
+      </w:r>
+    </w:p>
+    <w:p>
+      <w:pPr>
+        <w:autoSpaceDE w:val="0"/>
+        <w:autoSpaceDN w:val="0"/>
+        <w:adjustRightInd w:val="0"/>
+        <w:spacing w:after="0" w:line="240" w:lineRule="auto"/>
+        <w:ind w:left="0"/>
+        <w:rPr>
+          <w:rFonts w:ascii="Courier New" w:eastAsia="Calibri" w:hAnsi="Courier New" w:cs="Courier New"/>
+          <w:sz w:val="24"/>
+          <w:szCs w:val="24"/>
+        </w:rPr>
+      </w:pPr>
+      <w:r>
+        <w:rPr>
+          <w:rFonts w:ascii="Courier New" w:eastAsia="Calibri" w:hAnsi="Courier New" w:cs="Courier New"/>
+          <w:color w:val="000000"/>
+          <w:sz w:val="26"/>
+          <w:szCs w:val="26"/>
+        </w:rPr>
+        <w:t xml:space="preserve"> </w:t>
+      </w:r>
+    </w:p>
+    <w:p>
+      <w:pPr>
+        <w:autoSpaceDE w:val="0"/>
+        <w:autoSpaceDN w:val="0"/>
+        <w:adjustRightInd w:val="0"/>
+        <w:spacing w:after="0" w:line="240" w:lineRule="auto"/>
+        <w:ind w:left="0"/>
+        <w:rPr>
+          <w:rFonts w:ascii="Courier New" w:eastAsia="Calibri" w:hAnsi="Courier New" w:cs="Courier New"/>
+          <w:sz w:val="24"/>
+          <w:szCs w:val="24"/>
+        </w:rPr>
+      </w:pPr>
+      <w:proofErr w:type="spellStart"/>
+      <w:proofErr w:type="gramStart"/>
+      <w:r>
+        <w:rPr>
+          <w:rFonts w:ascii="Courier New" w:eastAsia="Calibri" w:hAnsi="Courier New" w:cs="Courier New"/>
+          <w:color w:val="000000"/>
+          <w:sz w:val="26"/>
+          <w:szCs w:val="26"/>
+        </w:rPr>
+        <w:t>disp</w:t>
+      </w:r>
+      <w:proofErr w:type="spellEnd"/>
+      <w:r>
+        <w:rPr>
+          <w:rFonts w:ascii="Courier New" w:eastAsia="Calibri" w:hAnsi="Courier New" w:cs="Courier New"/>
+          <w:color w:val="000000"/>
+          <w:sz w:val="26"/>
+          <w:szCs w:val="26"/>
+        </w:rPr>
+        <w:t>(</w:t>
+      </w:r>
+      <w:proofErr w:type="spellStart"/>
+      <w:proofErr w:type="gramEnd"/>
+      <w:r>
+        <w:rPr>
+          <w:rFonts w:ascii="Courier New" w:eastAsia="Calibri" w:hAnsi="Courier New" w:cs="Courier New"/>
+          <w:color w:val="000000"/>
+          <w:sz w:val="26"/>
+          <w:szCs w:val="26"/>
+        </w:rPr>
+        <w:t>SNR_value</w:t>
+      </w:r>
+      <w:proofErr w:type="spellEnd"/>
+      <w:r>
+        <w:rPr>
+          <w:rFonts w:ascii="Courier New" w:eastAsia="Calibri" w:hAnsi="Courier New" w:cs="Courier New"/>
+          <w:color w:val="000000"/>
+          <w:sz w:val="26"/>
+          <w:szCs w:val="26"/>
+        </w:rPr>
+        <w:t>);</w:t>
+      </w:r>
+    </w:p>
+    <w:p>
+      <w:pPr>
+        <w:autoSpaceDE w:val="0"/>
+        <w:autoSpaceDN w:val="0"/>
+        <w:adjustRightInd w:val="0"/>
+        <w:spacing w:after="0" w:line="240" w:lineRule="auto"/>
+        <w:ind w:left="0"/>
+        <w:rPr>
+          <w:rFonts w:ascii="Courier New" w:eastAsia="Calibri" w:hAnsi="Courier New" w:cs="Courier New"/>
+          <w:sz w:val="24"/>
+          <w:szCs w:val="24"/>
+        </w:rPr>
+      </w:pPr>
+      <w:r>
+        <w:rPr>
+          <w:rFonts w:ascii="Courier New" w:eastAsia="Calibri" w:hAnsi="Courier New" w:cs="Courier New"/>
+          <w:color w:val="000000"/>
+          <w:sz w:val="26"/>
+          <w:szCs w:val="26"/>
+        </w:rPr>
+        <w:t xml:space="preserve"> </w:t>
+      </w:r>
+    </w:p>
+    <w:p>
+      <w:pPr>
+        <w:autoSpaceDE w:val="0"/>
+        <w:autoSpaceDN w:val="0"/>
+        <w:adjustRightInd w:val="0"/>
+        <w:spacing w:after="0" w:line="240" w:lineRule="auto"/>
+        <w:ind w:left="0"/>
+        <w:rPr>
+          <w:rFonts w:ascii="Courier New" w:eastAsia="Calibri" w:hAnsi="Courier New" w:cs="Courier New"/>
+          <w:sz w:val="24"/>
+          <w:szCs w:val="24"/>
+        </w:rPr>
+      </w:pPr>
+      <w:r>
+        <w:rPr>
+          <w:rFonts w:ascii="Courier New" w:eastAsia="Calibri" w:hAnsi="Courier New" w:cs="Courier New"/>
+          <w:color w:val="228B22"/>
+          <w:sz w:val="26"/>
+          <w:szCs w:val="26"/>
+        </w:rPr>
+        <w:t>% Generate samples of r1(t) and r2(t) for each SNR level</w:t>
+      </w:r>
+    </w:p>
+    <w:p>
+      <w:pPr>
+        <w:autoSpaceDE w:val="0"/>
+        <w:autoSpaceDN w:val="0"/>
+        <w:adjustRightInd w:val="0"/>
+        <w:spacing w:after="0" w:line="240" w:lineRule="auto"/>
+        <w:ind w:left="0"/>
+        <w:rPr>
+          <w:rFonts w:ascii="Courier New" w:eastAsia="Calibri" w:hAnsi="Courier New" w:cs="Courier New"/>
+          <w:sz w:val="24"/>
+          <w:szCs w:val="24"/>
+        </w:rPr>
+      </w:pPr>
+      <w:r>
+        <w:rPr>
+          <w:rFonts w:ascii="Courier New" w:eastAsia="Calibri" w:hAnsi="Courier New" w:cs="Courier New"/>
+          <w:color w:val="0000FF"/>
+          <w:sz w:val="26"/>
+          <w:szCs w:val="26"/>
+        </w:rPr>
+        <w:t>for</w:t>
+      </w:r>
+      <w:r>
+        <w:rPr>
+          <w:rFonts w:ascii="Courier New" w:eastAsia="Calibri" w:hAnsi="Courier New" w:cs="Courier New"/>
+          <w:color w:val="000000"/>
+          <w:sz w:val="26"/>
+          <w:szCs w:val="26"/>
+        </w:rPr>
+        <w:t xml:space="preserve"> </w:t>
+      </w:r>
+      <w:proofErr w:type="spellStart"/>
+      <w:r>
+        <w:rPr>
+          <w:rFonts w:ascii="Courier New" w:eastAsia="Calibri" w:hAnsi="Courier New" w:cs="Courier New"/>
+          <w:color w:val="000000"/>
+          <w:sz w:val="26"/>
+          <w:szCs w:val="26"/>
+        </w:rPr>
+        <w:t>i</w:t>
+      </w:r>
+      <w:proofErr w:type="spellEnd"/>
+      <w:r>
+        <w:rPr>
+          <w:rFonts w:ascii="Courier New" w:eastAsia="Calibri" w:hAnsi="Courier New" w:cs="Courier New"/>
+          <w:color w:val="000000"/>
+          <w:sz w:val="26"/>
+          <w:szCs w:val="26"/>
+        </w:rPr>
+        <w:t xml:space="preserve"> = </w:t>
+      </w:r>
+      <w:proofErr w:type="gramStart"/>
+      <w:r>
+        <w:rPr>
+          <w:rFonts w:ascii="Courier New" w:eastAsia="Calibri" w:hAnsi="Courier New" w:cs="Courier New"/>
+          <w:color w:val="000000"/>
+          <w:sz w:val="26"/>
+          <w:szCs w:val="26"/>
+        </w:rPr>
+        <w:t>1:length</w:t>
+      </w:r>
+      <w:proofErr w:type="gramEnd"/>
+      <w:r>
+        <w:rPr>
+          <w:rFonts w:ascii="Courier New" w:eastAsia="Calibri" w:hAnsi="Courier New" w:cs="Courier New"/>
+          <w:color w:val="000000"/>
+          <w:sz w:val="26"/>
+          <w:szCs w:val="26"/>
+        </w:rPr>
+        <w:t>(</w:t>
+      </w:r>
+      <w:proofErr w:type="spellStart"/>
+      <w:r>
+        <w:rPr>
+          <w:rFonts w:ascii="Courier New" w:eastAsia="Calibri" w:hAnsi="Courier New" w:cs="Courier New"/>
+          <w:color w:val="000000"/>
+          <w:sz w:val="26"/>
+          <w:szCs w:val="26"/>
+        </w:rPr>
+        <w:t>SNR_levels</w:t>
+      </w:r>
+      <w:proofErr w:type="spellEnd"/>
+      <w:r>
+        <w:rPr>
+          <w:rFonts w:ascii="Courier New" w:eastAsia="Calibri" w:hAnsi="Courier New" w:cs="Courier New"/>
+          <w:color w:val="000000"/>
+          <w:sz w:val="26"/>
+          <w:szCs w:val="26"/>
+        </w:rPr>
+        <w:t>)</w:t>
+      </w:r>
+    </w:p>
+    <w:p>
+      <w:pPr>
+        <w:autoSpaceDE w:val="0"/>
+        <w:autoSpaceDN w:val="0"/>
+        <w:adjustRightInd w:val="0"/>
+        <w:spacing w:after="0" w:line="240" w:lineRule="auto"/>
+        <w:ind w:left="0"/>
+        <w:rPr>
+          <w:rFonts w:ascii="Courier New" w:eastAsia="Calibri" w:hAnsi="Courier New" w:cs="Courier New"/>
+          <w:sz w:val="24"/>
+          <w:szCs w:val="24"/>
+        </w:rPr>
+      </w:pPr>
+      <w:r>
+        <w:rPr>
+          <w:rFonts w:ascii="Courier New" w:eastAsia="Calibri" w:hAnsi="Courier New" w:cs="Courier New"/>
+          <w:color w:val="000000"/>
+          <w:sz w:val="26"/>
+          <w:szCs w:val="26"/>
+        </w:rPr>
+        <w:t xml:space="preserve">    </w:t>
+      </w:r>
+      <w:proofErr w:type="gramStart"/>
+      <w:r>
+        <w:rPr>
+          <w:rFonts w:ascii="Courier New" w:eastAsia="Calibri" w:hAnsi="Courier New" w:cs="Courier New"/>
+          <w:color w:val="000000"/>
+          <w:sz w:val="26"/>
+          <w:szCs w:val="26"/>
+        </w:rPr>
+        <w:t>figure;</w:t>
+      </w:r>
+      <w:proofErr w:type="gramEnd"/>
+    </w:p>
+    <w:p>
+      <w:pPr>
+        <w:autoSpaceDE w:val="0"/>
+        <w:autoSpaceDN w:val="0"/>
+        <w:adjustRightInd w:val="0"/>
+        <w:spacing w:after="0" w:line="240" w:lineRule="auto"/>
+        <w:ind w:left="0"/>
+        <w:rPr>
+          <w:rFonts w:ascii="Courier New" w:eastAsia="Calibri" w:hAnsi="Courier New" w:cs="Courier New"/>
+          <w:sz w:val="24"/>
+          <w:szCs w:val="24"/>
+        </w:rPr>
+      </w:pPr>
+      <w:r>
+        <w:rPr>
+          <w:rFonts w:ascii="Courier New" w:eastAsia="Calibri" w:hAnsi="Courier New" w:cs="Courier New"/>
+          <w:color w:val="000000"/>
+          <w:sz w:val="26"/>
+          <w:szCs w:val="26"/>
+        </w:rPr>
+        <w:t xml:space="preserve">    grid </w:t>
+      </w:r>
+      <w:proofErr w:type="gramStart"/>
+      <w:r>
+        <w:rPr>
+          <w:rFonts w:ascii="Courier New" w:eastAsia="Calibri" w:hAnsi="Courier New" w:cs="Courier New"/>
+          <w:color w:val="A020F0"/>
+          <w:sz w:val="26"/>
+          <w:szCs w:val="26"/>
+        </w:rPr>
+        <w:t>on</w:t>
+      </w:r>
+      <w:r>
+        <w:rPr>
+          <w:rFonts w:ascii="Courier New" w:eastAsia="Calibri" w:hAnsi="Courier New" w:cs="Courier New"/>
+          <w:color w:val="000000"/>
+          <w:sz w:val="26"/>
+          <w:szCs w:val="26"/>
+        </w:rPr>
+        <w:t>;</w:t>
+      </w:r>
+      <w:proofErr w:type="gramEnd"/>
+    </w:p>
+    <w:p>
+      <w:pPr>
+        <w:autoSpaceDE w:val="0"/>
+        <w:autoSpaceDN w:val="0"/>
+        <w:adjustRightInd w:val="0"/>
+        <w:spacing w:after="0" w:line="240" w:lineRule="auto"/>
+        <w:ind w:left="0"/>
+        <w:rPr>
+          <w:rFonts w:ascii="Courier New" w:eastAsia="Calibri" w:hAnsi="Courier New" w:cs="Courier New"/>
+          <w:sz w:val="24"/>
+          <w:szCs w:val="24"/>
+        </w:rPr>
+      </w:pPr>
+      <w:r>
+        <w:rPr>
+          <w:rFonts w:ascii="Courier New" w:eastAsia="Calibri" w:hAnsi="Courier New" w:cs="Courier New"/>
+          <w:color w:val="000000"/>
+          <w:sz w:val="26"/>
+          <w:szCs w:val="26"/>
+        </w:rPr>
+        <w:t xml:space="preserve">    hold </w:t>
+      </w:r>
+      <w:proofErr w:type="gramStart"/>
+      <w:r>
+        <w:rPr>
+          <w:rFonts w:ascii="Courier New" w:eastAsia="Calibri" w:hAnsi="Courier New" w:cs="Courier New"/>
+          <w:color w:val="A020F0"/>
+          <w:sz w:val="26"/>
+          <w:szCs w:val="26"/>
+        </w:rPr>
+        <w:t>on</w:t>
+      </w:r>
+      <w:r>
+        <w:rPr>
+          <w:rFonts w:ascii="Courier New" w:eastAsia="Calibri" w:hAnsi="Courier New" w:cs="Courier New"/>
+          <w:color w:val="000000"/>
+          <w:sz w:val="26"/>
+          <w:szCs w:val="26"/>
+        </w:rPr>
+        <w:t>;</w:t>
+      </w:r>
+      <w:proofErr w:type="gramEnd"/>
+    </w:p>
+    <w:p>
+      <w:pPr>
+        <w:autoSpaceDE w:val="0"/>
+        <w:autoSpaceDN w:val="0"/>
+        <w:adjustRightInd w:val="0"/>
+        <w:spacing w:after="0" w:line="240" w:lineRule="auto"/>
+        <w:ind w:left="0"/>
+        <w:rPr>
+          <w:rFonts w:ascii="Courier New" w:eastAsia="Calibri" w:hAnsi="Courier New" w:cs="Courier New"/>
+          <w:sz w:val="24"/>
+          <w:szCs w:val="24"/>
+        </w:rPr>
+      </w:pPr>
+      <w:r>
+        <w:rPr>
+          <w:rFonts w:ascii="Courier New" w:eastAsia="Calibri" w:hAnsi="Courier New" w:cs="Courier New"/>
+          <w:color w:val="000000"/>
+          <w:sz w:val="26"/>
+          <w:szCs w:val="26"/>
+        </w:rPr>
+        <w:t xml:space="preserve">    </w:t>
+      </w:r>
+      <w:r>
+        <w:rPr>
+          <w:rFonts w:ascii="Courier New" w:eastAsia="Calibri" w:hAnsi="Courier New" w:cs="Courier New"/>
+          <w:color w:val="228B22"/>
+          <w:sz w:val="26"/>
+          <w:szCs w:val="26"/>
+        </w:rPr>
+        <w:t>% Plot the signal points</w:t>
+      </w:r>
+    </w:p>
+    <w:p>
+      <w:pPr>
+        <w:autoSpaceDE w:val="0"/>
+        <w:autoSpaceDN w:val="0"/>
+        <w:adjustRightInd w:val="0"/>
+        <w:spacing w:after="0" w:line="240" w:lineRule="auto"/>
+        <w:ind w:left="0"/>
+        <w:rPr>
+          <w:rFonts w:ascii="Courier New" w:eastAsia="Calibri" w:hAnsi="Courier New" w:cs="Courier New"/>
+          <w:sz w:val="24"/>
+          <w:szCs w:val="24"/>
+        </w:rPr>
+      </w:pPr>
+      <w:r>
+        <w:rPr>
+          <w:rFonts w:ascii="Courier New" w:eastAsia="Calibri" w:hAnsi="Courier New" w:cs="Courier New"/>
+          <w:color w:val="000000"/>
+          <w:sz w:val="26"/>
+          <w:szCs w:val="26"/>
+        </w:rPr>
+        <w:t xml:space="preserve">    </w:t>
+      </w:r>
+      <w:proofErr w:type="gramStart"/>
+      <w:r>
+        <w:rPr>
+          <w:rFonts w:ascii="Courier New" w:eastAsia="Calibri" w:hAnsi="Courier New" w:cs="Courier New"/>
+          <w:color w:val="000000"/>
+          <w:sz w:val="26"/>
+          <w:szCs w:val="26"/>
+        </w:rPr>
+        <w:t>scatter(</w:t>
+      </w:r>
+      <w:proofErr w:type="gramEnd"/>
+      <w:r>
+        <w:rPr>
+          <w:rFonts w:ascii="Courier New" w:eastAsia="Calibri" w:hAnsi="Courier New" w:cs="Courier New"/>
+          <w:color w:val="000000"/>
+          <w:sz w:val="26"/>
+          <w:szCs w:val="26"/>
+        </w:rPr>
+        <w:t>v1_s1, v2_s1,</w:t>
+      </w:r>
+      <w:r>
+        <w:rPr>
+          <w:rFonts w:ascii="Courier New" w:eastAsia="Calibri" w:hAnsi="Courier New" w:cs="Courier New"/>
+          <w:color w:val="A020F0"/>
+          <w:sz w:val="26"/>
+          <w:szCs w:val="26"/>
+        </w:rPr>
+        <w:t>'b'</w:t>
+      </w:r>
+      <w:r>
+        <w:rPr>
+          <w:rFonts w:ascii="Courier New" w:eastAsia="Calibri" w:hAnsi="Courier New" w:cs="Courier New"/>
+          <w:color w:val="000000"/>
+          <w:sz w:val="26"/>
+          <w:szCs w:val="26"/>
+        </w:rPr>
+        <w:t xml:space="preserve">, </w:t>
+      </w:r>
+      <w:r>
+        <w:rPr>
+          <w:rFonts w:ascii="Courier New" w:eastAsia="Calibri" w:hAnsi="Courier New" w:cs="Courier New"/>
+          <w:color w:val="A020F0"/>
+          <w:sz w:val="26"/>
+          <w:szCs w:val="26"/>
+        </w:rPr>
+        <w:t>'filled'</w:t>
+      </w:r>
+      <w:r>
+        <w:rPr>
+          <w:rFonts w:ascii="Courier New" w:eastAsia="Calibri" w:hAnsi="Courier New" w:cs="Courier New"/>
+          <w:color w:val="000000"/>
+          <w:sz w:val="26"/>
+          <w:szCs w:val="26"/>
+        </w:rPr>
+        <w:t>);</w:t>
+      </w:r>
+    </w:p>
+    <w:p>
+      <w:pPr>
+        <w:autoSpaceDE w:val="0"/>
+        <w:autoSpaceDN w:val="0"/>
+        <w:adjustRightInd w:val="0"/>
+        <w:spacing w:after="0" w:line="240" w:lineRule="auto"/>
+        <w:ind w:left="0"/>
+        <w:rPr>
+          <w:rFonts w:ascii="Courier New" w:eastAsia="Calibri" w:hAnsi="Courier New" w:cs="Courier New"/>
+          <w:sz w:val="24"/>
+          <w:szCs w:val="24"/>
+        </w:rPr>
+      </w:pPr>
+      <w:r>
+        <w:rPr>
+          <w:rFonts w:ascii="Courier New" w:eastAsia="Calibri" w:hAnsi="Courier New" w:cs="Courier New"/>
+          <w:color w:val="000000"/>
+          <w:sz w:val="26"/>
+          <w:szCs w:val="26"/>
+        </w:rPr>
+        <w:t xml:space="preserve">    </w:t>
+      </w:r>
+      <w:proofErr w:type="gramStart"/>
+      <w:r>
+        <w:rPr>
+          <w:rFonts w:ascii="Courier New" w:eastAsia="Calibri" w:hAnsi="Courier New" w:cs="Courier New"/>
+          <w:color w:val="000000"/>
+          <w:sz w:val="26"/>
+          <w:szCs w:val="26"/>
+        </w:rPr>
+        <w:t>scatter(</w:t>
+      </w:r>
+      <w:proofErr w:type="gramEnd"/>
+      <w:r>
+        <w:rPr>
+          <w:rFonts w:ascii="Courier New" w:eastAsia="Calibri" w:hAnsi="Courier New" w:cs="Courier New"/>
+          <w:color w:val="000000"/>
+          <w:sz w:val="26"/>
+          <w:szCs w:val="26"/>
+        </w:rPr>
+        <w:t>v1_s2, v2_s2,</w:t>
+      </w:r>
+      <w:r>
+        <w:rPr>
+          <w:rFonts w:ascii="Courier New" w:eastAsia="Calibri" w:hAnsi="Courier New" w:cs="Courier New"/>
+          <w:color w:val="A020F0"/>
+          <w:sz w:val="26"/>
+          <w:szCs w:val="26"/>
+        </w:rPr>
+        <w:t>'g'</w:t>
+      </w:r>
+      <w:r>
+        <w:rPr>
+          <w:rFonts w:ascii="Courier New" w:eastAsia="Calibri" w:hAnsi="Courier New" w:cs="Courier New"/>
+          <w:color w:val="000000"/>
+          <w:sz w:val="26"/>
+          <w:szCs w:val="26"/>
+        </w:rPr>
+        <w:t xml:space="preserve">, </w:t>
+      </w:r>
+      <w:r>
+        <w:rPr>
+          <w:rFonts w:ascii="Courier New" w:eastAsia="Calibri" w:hAnsi="Courier New" w:cs="Courier New"/>
+          <w:color w:val="A020F0"/>
+          <w:sz w:val="26"/>
+          <w:szCs w:val="26"/>
+        </w:rPr>
+        <w:t>'filled'</w:t>
+      </w:r>
+      <w:r>
+        <w:rPr>
+          <w:rFonts w:ascii="Courier New" w:eastAsia="Calibri" w:hAnsi="Courier New" w:cs="Courier New"/>
+          <w:color w:val="000000"/>
+          <w:sz w:val="26"/>
+          <w:szCs w:val="26"/>
+        </w:rPr>
+        <w:t>);</w:t>
+      </w:r>
+    </w:p>
+    <w:p>
+      <w:pPr>
+        <w:autoSpaceDE w:val="0"/>
+        <w:autoSpaceDN w:val="0"/>
+        <w:adjustRightInd w:val="0"/>
+        <w:spacing w:after="0" w:line="240" w:lineRule="auto"/>
+        <w:ind w:left="0"/>
+        <w:rPr>
+          <w:rFonts w:ascii="Courier New" w:eastAsia="Calibri" w:hAnsi="Courier New" w:cs="Courier New"/>
+          <w:sz w:val="24"/>
+          <w:szCs w:val="24"/>
+        </w:rPr>
+      </w:pPr>
+      <w:r>
+        <w:rPr>
+          <w:rFonts w:ascii="Courier New" w:eastAsia="Calibri" w:hAnsi="Courier New" w:cs="Courier New"/>
+          <w:color w:val="000000"/>
+          <w:sz w:val="26"/>
+          <w:szCs w:val="26"/>
+        </w:rPr>
+        <w:t xml:space="preserve">    </w:t>
+      </w:r>
+    </w:p>
+    <w:p>
+      <w:pPr>
+        <w:autoSpaceDE w:val="0"/>
+        <w:autoSpaceDN w:val="0"/>
+        <w:adjustRightInd w:val="0"/>
+        <w:spacing w:after="0" w:line="240" w:lineRule="auto"/>
+        <w:ind w:left="0"/>
+        <w:rPr>
+          <w:rFonts w:ascii="Courier New" w:eastAsia="Calibri" w:hAnsi="Courier New" w:cs="Courier New"/>
+          <w:sz w:val="24"/>
+          <w:szCs w:val="24"/>
+        </w:rPr>
+      </w:pPr>
+      <w:r>
+        <w:rPr>
+          <w:rFonts w:ascii="Courier New" w:eastAsia="Calibri" w:hAnsi="Courier New" w:cs="Courier New"/>
+          <w:color w:val="000000"/>
+          <w:sz w:val="26"/>
+          <w:szCs w:val="26"/>
+        </w:rPr>
+        <w:t xml:space="preserve">    </w:t>
+      </w:r>
+      <w:r>
+        <w:rPr>
+          <w:rFonts w:ascii="Courier New" w:eastAsia="Calibri" w:hAnsi="Courier New" w:cs="Courier New"/>
+          <w:color w:val="0000FF"/>
+          <w:sz w:val="26"/>
+          <w:szCs w:val="26"/>
+        </w:rPr>
+        <w:t>for</w:t>
+      </w:r>
+      <w:r>
+        <w:rPr>
+          <w:rFonts w:ascii="Courier New" w:eastAsia="Calibri" w:hAnsi="Courier New" w:cs="Courier New"/>
+          <w:color w:val="000000"/>
+          <w:sz w:val="26"/>
+          <w:szCs w:val="26"/>
+        </w:rPr>
+        <w:t xml:space="preserve"> j = 1:100</w:t>
+      </w:r>
+    </w:p>
+    <w:p>
+      <w:pPr>
+        <w:autoSpaceDE w:val="0"/>
+        <w:autoSpaceDN w:val="0"/>
+        <w:adjustRightInd w:val="0"/>
+        <w:spacing w:after="0" w:line="240" w:lineRule="auto"/>
+        <w:ind w:left="0"/>
+        <w:rPr>
+          <w:rFonts w:ascii="Courier New" w:eastAsia="Calibri" w:hAnsi="Courier New" w:cs="Courier New"/>
+          <w:sz w:val="24"/>
+          <w:szCs w:val="24"/>
+        </w:rPr>
+      </w:pPr>
+      <w:r>
+        <w:rPr>
+          <w:rFonts w:ascii="Courier New" w:eastAsia="Calibri" w:hAnsi="Courier New" w:cs="Courier New"/>
+          <w:color w:val="000000"/>
+          <w:sz w:val="26"/>
+          <w:szCs w:val="26"/>
+        </w:rPr>
+        <w:t xml:space="preserve">        </w:t>
+      </w:r>
+      <w:r>
+        <w:rPr>
+          <w:rFonts w:ascii="Courier New" w:eastAsia="Calibri" w:hAnsi="Courier New" w:cs="Courier New"/>
+          <w:color w:val="228B22"/>
+          <w:sz w:val="26"/>
+          <w:szCs w:val="26"/>
+        </w:rPr>
+        <w:t>% Calculate the noise variance based on the SNR level</w:t>
+      </w:r>
+    </w:p>
+    <w:p>
+      <w:pPr>
+        <w:autoSpaceDE w:val="0"/>
+        <w:autoSpaceDN w:val="0"/>
+        <w:adjustRightInd w:val="0"/>
+        <w:spacing w:after="0" w:line="240" w:lineRule="auto"/>
+        <w:ind w:left="0"/>
+        <w:rPr>
+          <w:rFonts w:ascii="Courier New" w:eastAsia="Calibri" w:hAnsi="Courier New" w:cs="Courier New"/>
+          <w:sz w:val="24"/>
+          <w:szCs w:val="24"/>
+        </w:rPr>
+      </w:pPr>
+      <w:r>
+        <w:rPr>
+          <w:rFonts w:ascii="Courier New" w:eastAsia="Calibri" w:hAnsi="Courier New" w:cs="Courier New"/>
+          <w:color w:val="000000"/>
+          <w:sz w:val="26"/>
+          <w:szCs w:val="26"/>
+        </w:rPr>
+        <w:t xml:space="preserve">        </w:t>
+      </w:r>
+      <w:proofErr w:type="spellStart"/>
+      <w:r>
+        <w:rPr>
+          <w:rFonts w:ascii="Courier New" w:eastAsia="Calibri" w:hAnsi="Courier New" w:cs="Courier New"/>
+          <w:color w:val="000000"/>
+          <w:sz w:val="26"/>
+          <w:szCs w:val="26"/>
+        </w:rPr>
+        <w:t>SNR_dB</w:t>
+      </w:r>
+      <w:proofErr w:type="spellEnd"/>
+      <w:r>
+        <w:rPr>
+          <w:rFonts w:ascii="Courier New" w:eastAsia="Calibri" w:hAnsi="Courier New" w:cs="Courier New"/>
+          <w:color w:val="000000"/>
+          <w:sz w:val="26"/>
+          <w:szCs w:val="26"/>
+        </w:rPr>
+        <w:t xml:space="preserve"> = </w:t>
+      </w:r>
+      <w:proofErr w:type="spellStart"/>
+      <w:r>
+        <w:rPr>
+          <w:rFonts w:ascii="Courier New" w:eastAsia="Calibri" w:hAnsi="Courier New" w:cs="Courier New"/>
+          <w:color w:val="000000"/>
+          <w:sz w:val="26"/>
+          <w:szCs w:val="26"/>
+        </w:rPr>
+        <w:t>SNR_levels</w:t>
+      </w:r>
+      <w:proofErr w:type="spellEnd"/>
+      <w:r>
+        <w:rPr>
+          <w:rFonts w:ascii="Courier New" w:eastAsia="Calibri" w:hAnsi="Courier New" w:cs="Courier New"/>
+          <w:color w:val="000000"/>
+          <w:sz w:val="26"/>
+          <w:szCs w:val="26"/>
+        </w:rPr>
+        <w:t>(</w:t>
+      </w:r>
+      <w:proofErr w:type="spellStart"/>
+      <w:r>
+        <w:rPr>
+          <w:rFonts w:ascii="Courier New" w:eastAsia="Calibri" w:hAnsi="Courier New" w:cs="Courier New"/>
+          <w:color w:val="000000"/>
+          <w:sz w:val="26"/>
+          <w:szCs w:val="26"/>
+        </w:rPr>
+        <w:t>i</w:t>
+      </w:r>
+      <w:proofErr w:type="spellEnd"/>
+      <w:proofErr w:type="gramStart"/>
+      <w:r>
+        <w:rPr>
+          <w:rFonts w:ascii="Courier New" w:eastAsia="Calibri" w:hAnsi="Courier New" w:cs="Courier New"/>
+          <w:color w:val="000000"/>
+          <w:sz w:val="26"/>
+          <w:szCs w:val="26"/>
+        </w:rPr>
+        <w:t>);</w:t>
+      </w:r>
+      <w:proofErr w:type="gramEnd"/>
+    </w:p>
+    <w:p>
+      <w:pPr>
+        <w:autoSpaceDE w:val="0"/>
+        <w:autoSpaceDN w:val="0"/>
+        <w:adjustRightInd w:val="0"/>
+        <w:spacing w:after="0" w:line="240" w:lineRule="auto"/>
+        <w:ind w:left="0"/>
+        <w:rPr>
+          <w:rFonts w:ascii="Courier New" w:eastAsia="Calibri" w:hAnsi="Courier New" w:cs="Courier New"/>
+          <w:sz w:val="24"/>
+          <w:szCs w:val="24"/>
+        </w:rPr>
+      </w:pPr>
+      <w:r>
+        <w:rPr>
+          <w:rFonts w:ascii="Courier New" w:eastAsia="Calibri" w:hAnsi="Courier New" w:cs="Courier New"/>
+          <w:color w:val="000000"/>
+          <w:sz w:val="26"/>
+          <w:szCs w:val="26"/>
+        </w:rPr>
+        <w:t xml:space="preserve">        </w:t>
+      </w:r>
+    </w:p>
+    <w:p>
+      <w:pPr>
+        <w:autoSpaceDE w:val="0"/>
+        <w:autoSpaceDN w:val="0"/>
+        <w:adjustRightInd w:val="0"/>
+        <w:spacing w:after="0" w:line="240" w:lineRule="auto"/>
+        <w:ind w:left="0"/>
+        <w:rPr>
+          <w:rFonts w:ascii="Courier New" w:eastAsia="Calibri" w:hAnsi="Courier New" w:cs="Courier New"/>
+          <w:sz w:val="24"/>
+          <w:szCs w:val="24"/>
+        </w:rPr>
+      </w:pPr>
+      <w:r>
+        <w:rPr>
+          <w:rFonts w:ascii="Courier New" w:eastAsia="Calibri" w:hAnsi="Courier New" w:cs="Courier New"/>
+          <w:color w:val="000000"/>
+          <w:sz w:val="26"/>
+          <w:szCs w:val="26"/>
+        </w:rPr>
+        <w:t xml:space="preserve">        </w:t>
+      </w:r>
+      <w:r>
+        <w:rPr>
+          <w:rFonts w:ascii="Courier New" w:eastAsia="Calibri" w:hAnsi="Courier New" w:cs="Courier New"/>
+          <w:color w:val="228B22"/>
+          <w:sz w:val="26"/>
+          <w:szCs w:val="26"/>
+        </w:rPr>
+        <w:t xml:space="preserve">% Generate samples of r1(t) and r2(t) using </w:t>
+      </w:r>
+      <w:proofErr w:type="spellStart"/>
+      <w:r>
+        <w:rPr>
+          <w:rFonts w:ascii="Courier New" w:eastAsia="Calibri" w:hAnsi="Courier New" w:cs="Courier New"/>
+          <w:color w:val="228B22"/>
+          <w:sz w:val="26"/>
+          <w:szCs w:val="26"/>
+        </w:rPr>
+        <w:t>awgn</w:t>
+      </w:r>
+      <w:proofErr w:type="spellEnd"/>
+    </w:p>
+    <w:p>
+      <w:pPr>
+        <w:autoSpaceDE w:val="0"/>
+        <w:autoSpaceDN w:val="0"/>
+        <w:adjustRightInd w:val="0"/>
+        <w:spacing w:after="0" w:line="240" w:lineRule="auto"/>
+        <w:ind w:left="0"/>
+        <w:rPr>
+          <w:rFonts w:ascii="Courier New" w:eastAsia="Calibri" w:hAnsi="Courier New" w:cs="Courier New"/>
+          <w:sz w:val="24"/>
+          <w:szCs w:val="24"/>
+        </w:rPr>
+      </w:pPr>
+      <w:r>
+        <w:rPr>
+          <w:rFonts w:ascii="Courier New" w:eastAsia="Calibri" w:hAnsi="Courier New" w:cs="Courier New"/>
+          <w:color w:val="000000"/>
+          <w:sz w:val="26"/>
+          <w:szCs w:val="26"/>
+        </w:rPr>
+        <w:t xml:space="preserve">        r1 = s1 + sqrt(sum(s</w:t>
+      </w:r>
+      <w:proofErr w:type="gramStart"/>
+      <w:r>
+        <w:rPr>
+          <w:rFonts w:ascii="Courier New" w:eastAsia="Calibri" w:hAnsi="Courier New" w:cs="Courier New"/>
+          <w:color w:val="000000"/>
+          <w:sz w:val="26"/>
+          <w:szCs w:val="26"/>
+        </w:rPr>
+        <w:t>1.^</w:t>
+      </w:r>
+      <w:proofErr w:type="gramEnd"/>
+      <w:r>
+        <w:rPr>
+          <w:rFonts w:ascii="Courier New" w:eastAsia="Calibri" w:hAnsi="Courier New" w:cs="Courier New"/>
+          <w:color w:val="000000"/>
+          <w:sz w:val="26"/>
+          <w:szCs w:val="26"/>
+        </w:rPr>
+        <w:t xml:space="preserve">2) / </w:t>
+      </w:r>
+      <w:proofErr w:type="spellStart"/>
+      <w:r>
+        <w:rPr>
+          <w:rFonts w:ascii="Courier New" w:eastAsia="Calibri" w:hAnsi="Courier New" w:cs="Courier New"/>
+          <w:color w:val="000000"/>
+          <w:sz w:val="26"/>
+          <w:szCs w:val="26"/>
+        </w:rPr>
+        <w:t>SNR_linear</w:t>
+      </w:r>
+      <w:proofErr w:type="spellEnd"/>
+      <w:r>
+        <w:rPr>
+          <w:rFonts w:ascii="Courier New" w:eastAsia="Calibri" w:hAnsi="Courier New" w:cs="Courier New"/>
+          <w:color w:val="000000"/>
+          <w:sz w:val="26"/>
+          <w:szCs w:val="26"/>
+        </w:rPr>
+        <w:t>(</w:t>
+      </w:r>
+      <w:proofErr w:type="spellStart"/>
+      <w:r>
+        <w:rPr>
+          <w:rFonts w:ascii="Courier New" w:eastAsia="Calibri" w:hAnsi="Courier New" w:cs="Courier New"/>
+          <w:color w:val="000000"/>
+          <w:sz w:val="26"/>
+          <w:szCs w:val="26"/>
+        </w:rPr>
+        <w:t>i</w:t>
+      </w:r>
+      <w:proofErr w:type="spellEnd"/>
+      <w:r>
+        <w:rPr>
+          <w:rFonts w:ascii="Courier New" w:eastAsia="Calibri" w:hAnsi="Courier New" w:cs="Courier New"/>
+          <w:color w:val="000000"/>
+          <w:sz w:val="26"/>
+          <w:szCs w:val="26"/>
+        </w:rPr>
+        <w:t xml:space="preserve">)) * </w:t>
+      </w:r>
+      <w:proofErr w:type="spellStart"/>
+      <w:r>
+        <w:rPr>
+          <w:rFonts w:ascii="Courier New" w:eastAsia="Calibri" w:hAnsi="Courier New" w:cs="Courier New"/>
+          <w:color w:val="000000"/>
+          <w:sz w:val="26"/>
+          <w:szCs w:val="26"/>
+        </w:rPr>
+        <w:t>randn</w:t>
+      </w:r>
+      <w:proofErr w:type="spellEnd"/>
+      <w:r>
+        <w:rPr>
+          <w:rFonts w:ascii="Courier New" w:eastAsia="Calibri" w:hAnsi="Courier New" w:cs="Courier New"/>
+          <w:color w:val="000000"/>
+          <w:sz w:val="26"/>
+          <w:szCs w:val="26"/>
+        </w:rPr>
+        <w:t>(size(s1));</w:t>
+      </w:r>
+    </w:p>
+    <w:p>
+      <w:pPr>
+        <w:autoSpaceDE w:val="0"/>
+        <w:autoSpaceDN w:val="0"/>
+        <w:adjustRightInd w:val="0"/>
+        <w:spacing w:after="0" w:line="240" w:lineRule="auto"/>
+        <w:ind w:left="0"/>
+        <w:rPr>
+          <w:rFonts w:ascii="Courier New" w:eastAsia="Calibri" w:hAnsi="Courier New" w:cs="Courier New"/>
+          <w:sz w:val="24"/>
+          <w:szCs w:val="24"/>
+        </w:rPr>
+      </w:pPr>
+      <w:r>
+        <w:rPr>
+          <w:rFonts w:ascii="Courier New" w:eastAsia="Calibri" w:hAnsi="Courier New" w:cs="Courier New"/>
+          <w:color w:val="000000"/>
+          <w:sz w:val="26"/>
+          <w:szCs w:val="26"/>
+        </w:rPr>
+        <w:t xml:space="preserve">        r2 = s2 + sqrt(sum(s</w:t>
+      </w:r>
+      <w:proofErr w:type="gramStart"/>
+      <w:r>
+        <w:rPr>
+          <w:rFonts w:ascii="Courier New" w:eastAsia="Calibri" w:hAnsi="Courier New" w:cs="Courier New"/>
+          <w:color w:val="000000"/>
+          <w:sz w:val="26"/>
+          <w:szCs w:val="26"/>
+        </w:rPr>
+        <w:t>2.^</w:t>
+      </w:r>
+      <w:proofErr w:type="gramEnd"/>
+      <w:r>
+        <w:rPr>
+          <w:rFonts w:ascii="Courier New" w:eastAsia="Calibri" w:hAnsi="Courier New" w:cs="Courier New"/>
+          <w:color w:val="000000"/>
+          <w:sz w:val="26"/>
+          <w:szCs w:val="26"/>
+        </w:rPr>
+        <w:t xml:space="preserve">2) / </w:t>
+      </w:r>
+      <w:proofErr w:type="spellStart"/>
+      <w:r>
+        <w:rPr>
+          <w:rFonts w:ascii="Courier New" w:eastAsia="Calibri" w:hAnsi="Courier New" w:cs="Courier New"/>
+          <w:color w:val="000000"/>
+          <w:sz w:val="26"/>
+          <w:szCs w:val="26"/>
+        </w:rPr>
+        <w:t>SNR_linear</w:t>
+      </w:r>
+      <w:proofErr w:type="spellEnd"/>
+      <w:r>
+        <w:rPr>
+          <w:rFonts w:ascii="Courier New" w:eastAsia="Calibri" w:hAnsi="Courier New" w:cs="Courier New"/>
+          <w:color w:val="000000"/>
+          <w:sz w:val="26"/>
+          <w:szCs w:val="26"/>
+        </w:rPr>
+        <w:t>(</w:t>
+      </w:r>
+      <w:proofErr w:type="spellStart"/>
+      <w:r>
+        <w:rPr>
+          <w:rFonts w:ascii="Courier New" w:eastAsia="Calibri" w:hAnsi="Courier New" w:cs="Courier New"/>
+          <w:color w:val="000000"/>
+          <w:sz w:val="26"/>
+          <w:szCs w:val="26"/>
+        </w:rPr>
+        <w:t>i</w:t>
+      </w:r>
+      <w:proofErr w:type="spellEnd"/>
+      <w:r>
+        <w:rPr>
+          <w:rFonts w:ascii="Courier New" w:eastAsia="Calibri" w:hAnsi="Courier New" w:cs="Courier New"/>
+          <w:color w:val="000000"/>
+          <w:sz w:val="26"/>
+          <w:szCs w:val="26"/>
+        </w:rPr>
+        <w:t xml:space="preserve">)) * </w:t>
+      </w:r>
+      <w:proofErr w:type="spellStart"/>
+      <w:r>
+        <w:rPr>
+          <w:rFonts w:ascii="Courier New" w:eastAsia="Calibri" w:hAnsi="Courier New" w:cs="Courier New"/>
+          <w:color w:val="000000"/>
+          <w:sz w:val="26"/>
+          <w:szCs w:val="26"/>
+        </w:rPr>
+        <w:t>randn</w:t>
+      </w:r>
+      <w:proofErr w:type="spellEnd"/>
+      <w:r>
+        <w:rPr>
+          <w:rFonts w:ascii="Courier New" w:eastAsia="Calibri" w:hAnsi="Courier New" w:cs="Courier New"/>
+          <w:color w:val="000000"/>
+          <w:sz w:val="26"/>
+          <w:szCs w:val="26"/>
+        </w:rPr>
+        <w:t>(size(s2));</w:t>
+      </w:r>
+    </w:p>
+    <w:p>
+      <w:pPr>
+        <w:autoSpaceDE w:val="0"/>
+        <w:autoSpaceDN w:val="0"/>
+        <w:adjustRightInd w:val="0"/>
+        <w:spacing w:after="0" w:line="240" w:lineRule="auto"/>
+        <w:ind w:left="0"/>
+        <w:rPr>
+          <w:rFonts w:ascii="Courier New" w:eastAsia="Calibri" w:hAnsi="Courier New" w:cs="Courier New"/>
+          <w:sz w:val="24"/>
+          <w:szCs w:val="24"/>
+        </w:rPr>
+      </w:pPr>
+      <w:r>
+        <w:rPr>
+          <w:rFonts w:ascii="Courier New" w:eastAsia="Calibri" w:hAnsi="Courier New" w:cs="Courier New"/>
+          <w:color w:val="000000"/>
+          <w:sz w:val="26"/>
+          <w:szCs w:val="26"/>
+        </w:rPr>
+        <w:t xml:space="preserve"> </w:t>
+      </w:r>
+    </w:p>
+    <w:p>
+      <w:pPr>
+        <w:autoSpaceDE w:val="0"/>
+        <w:autoSpaceDN w:val="0"/>
+        <w:adjustRightInd w:val="0"/>
+        <w:spacing w:after="0" w:line="240" w:lineRule="auto"/>
+        <w:ind w:left="0"/>
+        <w:rPr>
+          <w:rFonts w:ascii="Courier New" w:eastAsia="Calibri" w:hAnsi="Courier New" w:cs="Courier New"/>
+          <w:sz w:val="24"/>
+          <w:szCs w:val="24"/>
+        </w:rPr>
+      </w:pPr>
+      <w:r>
+        <w:rPr>
+          <w:rFonts w:ascii="Courier New" w:eastAsia="Calibri" w:hAnsi="Courier New" w:cs="Courier New"/>
+          <w:color w:val="000000"/>
+          <w:sz w:val="26"/>
+          <w:szCs w:val="26"/>
+        </w:rPr>
+        <w:t xml:space="preserve">        </w:t>
+      </w:r>
+      <w:r>
+        <w:rPr>
+          <w:rFonts w:ascii="Courier New" w:eastAsia="Calibri" w:hAnsi="Courier New" w:cs="Courier New"/>
+          <w:color w:val="228B22"/>
+          <w:sz w:val="26"/>
+          <w:szCs w:val="26"/>
+        </w:rPr>
+        <w:t>% Calculate the signal space representation of r1(t) and r2(t)</w:t>
+      </w:r>
+    </w:p>
+    <w:p>
+      <w:pPr>
+        <w:autoSpaceDE w:val="0"/>
+        <w:autoSpaceDN w:val="0"/>
+        <w:adjustRightInd w:val="0"/>
+        <w:spacing w:after="0" w:line="240" w:lineRule="auto"/>
+        <w:ind w:left="0"/>
+        <w:rPr>
+          <w:rFonts w:ascii="Courier New" w:eastAsia="Calibri" w:hAnsi="Courier New" w:cs="Courier New"/>
+          <w:sz w:val="24"/>
+          <w:szCs w:val="24"/>
+        </w:rPr>
+      </w:pPr>
+      <w:r>
+        <w:rPr>
+          <w:rFonts w:ascii="Courier New" w:eastAsia="Calibri" w:hAnsi="Courier New" w:cs="Courier New"/>
+          <w:color w:val="000000"/>
+          <w:sz w:val="26"/>
+          <w:szCs w:val="26"/>
+        </w:rPr>
+        <w:t xml:space="preserve">        [v1_r1, v2_r1] = </w:t>
+      </w:r>
+      <w:proofErr w:type="spellStart"/>
+      <w:r>
+        <w:rPr>
+          <w:rFonts w:ascii="Courier New" w:eastAsia="Calibri" w:hAnsi="Courier New" w:cs="Courier New"/>
+          <w:color w:val="000000"/>
+          <w:sz w:val="26"/>
+          <w:szCs w:val="26"/>
+        </w:rPr>
+        <w:t>signal_</w:t>
+      </w:r>
+      <w:proofErr w:type="gramStart"/>
+      <w:r>
+        <w:rPr>
+          <w:rFonts w:ascii="Courier New" w:eastAsia="Calibri" w:hAnsi="Courier New" w:cs="Courier New"/>
+          <w:color w:val="000000"/>
+          <w:sz w:val="26"/>
+          <w:szCs w:val="26"/>
+        </w:rPr>
+        <w:t>space</w:t>
+      </w:r>
+      <w:proofErr w:type="spellEnd"/>
+      <w:r>
+        <w:rPr>
+          <w:rFonts w:ascii="Courier New" w:eastAsia="Calibri" w:hAnsi="Courier New" w:cs="Courier New"/>
+          <w:color w:val="000000"/>
+          <w:sz w:val="26"/>
+          <w:szCs w:val="26"/>
+        </w:rPr>
+        <w:t>(</w:t>
+      </w:r>
+      <w:proofErr w:type="gramEnd"/>
+      <w:r>
+        <w:rPr>
+          <w:rFonts w:ascii="Courier New" w:eastAsia="Calibri" w:hAnsi="Courier New" w:cs="Courier New"/>
+          <w:color w:val="000000"/>
+          <w:sz w:val="26"/>
+          <w:szCs w:val="26"/>
+        </w:rPr>
+        <w:t>r1, phi1, phi2);</w:t>
+      </w:r>
+    </w:p>
+    <w:p>
+      <w:pPr>
+        <w:autoSpaceDE w:val="0"/>
+        <w:autoSpaceDN w:val="0"/>
+        <w:adjustRightInd w:val="0"/>
+        <w:spacing w:after="0" w:line="240" w:lineRule="auto"/>
+        <w:ind w:left="0"/>
+        <w:rPr>
+          <w:rFonts w:ascii="Courier New" w:eastAsia="Calibri" w:hAnsi="Courier New" w:cs="Courier New"/>
+          <w:sz w:val="24"/>
+          <w:szCs w:val="24"/>
+        </w:rPr>
+      </w:pPr>
+      <w:r>
+        <w:rPr>
+          <w:rFonts w:ascii="Courier New" w:eastAsia="Calibri" w:hAnsi="Courier New" w:cs="Courier New"/>
+          <w:color w:val="000000"/>
+          <w:sz w:val="26"/>
+          <w:szCs w:val="26"/>
+        </w:rPr>
+        <w:t xml:space="preserve">        [v1_r2, v2_r2] = </w:t>
+      </w:r>
+      <w:proofErr w:type="spellStart"/>
+      <w:r>
+        <w:rPr>
+          <w:rFonts w:ascii="Courier New" w:eastAsia="Calibri" w:hAnsi="Courier New" w:cs="Courier New"/>
+          <w:color w:val="000000"/>
+          <w:sz w:val="26"/>
+          <w:szCs w:val="26"/>
+        </w:rPr>
+        <w:t>signal_</w:t>
+      </w:r>
+      <w:proofErr w:type="gramStart"/>
+      <w:r>
+        <w:rPr>
+          <w:rFonts w:ascii="Courier New" w:eastAsia="Calibri" w:hAnsi="Courier New" w:cs="Courier New"/>
+          <w:color w:val="000000"/>
+          <w:sz w:val="26"/>
+          <w:szCs w:val="26"/>
+        </w:rPr>
+        <w:t>space</w:t>
+      </w:r>
+      <w:proofErr w:type="spellEnd"/>
+      <w:r>
+        <w:rPr>
+          <w:rFonts w:ascii="Courier New" w:eastAsia="Calibri" w:hAnsi="Courier New" w:cs="Courier New"/>
+          <w:color w:val="000000"/>
+          <w:sz w:val="26"/>
+          <w:szCs w:val="26"/>
+        </w:rPr>
+        <w:t>(</w:t>
+      </w:r>
+      <w:proofErr w:type="gramEnd"/>
+      <w:r>
+        <w:rPr>
+          <w:rFonts w:ascii="Courier New" w:eastAsia="Calibri" w:hAnsi="Courier New" w:cs="Courier New"/>
+          <w:color w:val="000000"/>
+          <w:sz w:val="26"/>
+          <w:szCs w:val="26"/>
+        </w:rPr>
+        <w:t>r2, phi1, phi2);</w:t>
+      </w:r>
+    </w:p>
+    <w:p>
+      <w:pPr>
+        <w:autoSpaceDE w:val="0"/>
+        <w:autoSpaceDN w:val="0"/>
+        <w:adjustRightInd w:val="0"/>
+        <w:spacing w:after="0" w:line="240" w:lineRule="auto"/>
+        <w:ind w:left="0"/>
+        <w:rPr>
+          <w:rFonts w:ascii="Courier New" w:eastAsia="Calibri" w:hAnsi="Courier New" w:cs="Courier New"/>
+          <w:sz w:val="24"/>
+          <w:szCs w:val="24"/>
+        </w:rPr>
+      </w:pPr>
+      <w:r>
+        <w:rPr>
+          <w:rFonts w:ascii="Courier New" w:eastAsia="Calibri" w:hAnsi="Courier New" w:cs="Courier New"/>
+          <w:color w:val="000000"/>
+          <w:sz w:val="26"/>
+          <w:szCs w:val="26"/>
+        </w:rPr>
+        <w:t xml:space="preserve"> </w:t>
+      </w:r>
+    </w:p>
+    <w:p>
+      <w:pPr>
+        <w:autoSpaceDE w:val="0"/>
+        <w:autoSpaceDN w:val="0"/>
+        <w:adjustRightInd w:val="0"/>
+        <w:spacing w:after="0" w:line="240" w:lineRule="auto"/>
+        <w:ind w:left="0"/>
+        <w:rPr>
+          <w:rFonts w:ascii="Courier New" w:eastAsia="Calibri" w:hAnsi="Courier New" w:cs="Courier New"/>
+          <w:sz w:val="24"/>
+          <w:szCs w:val="24"/>
+        </w:rPr>
+      </w:pPr>
+      <w:r>
+        <w:rPr>
+          <w:rFonts w:ascii="Courier New" w:eastAsia="Calibri" w:hAnsi="Courier New" w:cs="Courier New"/>
+          <w:color w:val="000000"/>
+          <w:sz w:val="26"/>
+          <w:szCs w:val="26"/>
+        </w:rPr>
+        <w:t xml:space="preserve">        </w:t>
+      </w:r>
+      <w:r>
+        <w:rPr>
+          <w:rFonts w:ascii="Courier New" w:eastAsia="Calibri" w:hAnsi="Courier New" w:cs="Courier New"/>
+          <w:color w:val="228B22"/>
+          <w:sz w:val="26"/>
+          <w:szCs w:val="26"/>
+        </w:rPr>
+        <w:t>% Plot the signal points</w:t>
+      </w:r>
+    </w:p>
+    <w:p>
+      <w:pPr>
+        <w:autoSpaceDE w:val="0"/>
+        <w:autoSpaceDN w:val="0"/>
+        <w:adjustRightInd w:val="0"/>
+        <w:spacing w:after="0" w:line="240" w:lineRule="auto"/>
+        <w:ind w:left="0"/>
+        <w:rPr>
+          <w:rFonts w:ascii="Courier New" w:eastAsia="Calibri" w:hAnsi="Courier New" w:cs="Courier New"/>
+          <w:sz w:val="24"/>
+          <w:szCs w:val="24"/>
+        </w:rPr>
+      </w:pPr>
+      <w:r>
+        <w:rPr>
+          <w:rFonts w:ascii="Courier New" w:eastAsia="Calibri" w:hAnsi="Courier New" w:cs="Courier New"/>
+          <w:color w:val="000000"/>
+          <w:sz w:val="26"/>
+          <w:szCs w:val="26"/>
+        </w:rPr>
+        <w:t xml:space="preserve">        </w:t>
+      </w:r>
+      <w:proofErr w:type="gramStart"/>
+      <w:r>
+        <w:rPr>
+          <w:rFonts w:ascii="Courier New" w:eastAsia="Calibri" w:hAnsi="Courier New" w:cs="Courier New"/>
+          <w:color w:val="000000"/>
+          <w:sz w:val="26"/>
+          <w:szCs w:val="26"/>
+        </w:rPr>
+        <w:t>scatter(</w:t>
+      </w:r>
+      <w:proofErr w:type="gramEnd"/>
+      <w:r>
+        <w:rPr>
+          <w:rFonts w:ascii="Courier New" w:eastAsia="Calibri" w:hAnsi="Courier New" w:cs="Courier New"/>
+          <w:color w:val="000000"/>
+          <w:sz w:val="26"/>
+          <w:szCs w:val="26"/>
+        </w:rPr>
+        <w:t>v1_r1, v2_r1,</w:t>
+      </w:r>
+      <w:r>
+        <w:rPr>
+          <w:rFonts w:ascii="Courier New" w:eastAsia="Calibri" w:hAnsi="Courier New" w:cs="Courier New"/>
+          <w:color w:val="A020F0"/>
+          <w:sz w:val="26"/>
+          <w:szCs w:val="26"/>
+        </w:rPr>
+        <w:t>'r'</w:t>
+      </w:r>
+      <w:r>
+        <w:rPr>
+          <w:rFonts w:ascii="Courier New" w:eastAsia="Calibri" w:hAnsi="Courier New" w:cs="Courier New"/>
+          <w:color w:val="000000"/>
+          <w:sz w:val="26"/>
+          <w:szCs w:val="26"/>
+        </w:rPr>
+        <w:t>);</w:t>
+      </w:r>
+    </w:p>
+    <w:p>
+      <w:pPr>
+        <w:autoSpaceDE w:val="0"/>
+        <w:autoSpaceDN w:val="0"/>
+        <w:adjustRightInd w:val="0"/>
+        <w:spacing w:after="0" w:line="240" w:lineRule="auto"/>
+        <w:ind w:left="0"/>
+        <w:rPr>
+          <w:rFonts w:ascii="Courier New" w:eastAsia="Calibri" w:hAnsi="Courier New" w:cs="Courier New"/>
+          <w:sz w:val="24"/>
+          <w:szCs w:val="24"/>
+        </w:rPr>
+      </w:pPr>
+      <w:r>
+        <w:rPr>
+          <w:rFonts w:ascii="Courier New" w:eastAsia="Calibri" w:hAnsi="Courier New" w:cs="Courier New"/>
+          <w:color w:val="000000"/>
+          <w:sz w:val="26"/>
+          <w:szCs w:val="26"/>
+        </w:rPr>
+        <w:t xml:space="preserve">        </w:t>
+      </w:r>
+      <w:proofErr w:type="gramStart"/>
+      <w:r>
+        <w:rPr>
+          <w:rFonts w:ascii="Courier New" w:eastAsia="Calibri" w:hAnsi="Courier New" w:cs="Courier New"/>
+          <w:color w:val="000000"/>
+          <w:sz w:val="26"/>
+          <w:szCs w:val="26"/>
+        </w:rPr>
+        <w:t>scatter(</w:t>
+      </w:r>
+      <w:proofErr w:type="gramEnd"/>
+      <w:r>
+        <w:rPr>
+          <w:rFonts w:ascii="Courier New" w:eastAsia="Calibri" w:hAnsi="Courier New" w:cs="Courier New"/>
+          <w:color w:val="000000"/>
+          <w:sz w:val="26"/>
+          <w:szCs w:val="26"/>
+        </w:rPr>
+        <w:t>v1_r2, v2_r2,</w:t>
+      </w:r>
+      <w:r>
+        <w:rPr>
+          <w:rFonts w:ascii="Courier New" w:eastAsia="Calibri" w:hAnsi="Courier New" w:cs="Courier New"/>
+          <w:color w:val="A020F0"/>
+          <w:sz w:val="26"/>
+          <w:szCs w:val="26"/>
+        </w:rPr>
+        <w:t>'m'</w:t>
+      </w:r>
+      <w:r>
+        <w:rPr>
+          <w:rFonts w:ascii="Courier New" w:eastAsia="Calibri" w:hAnsi="Courier New" w:cs="Courier New"/>
+          <w:color w:val="000000"/>
+          <w:sz w:val="26"/>
+          <w:szCs w:val="26"/>
+        </w:rPr>
+        <w:t>);</w:t>
+      </w:r>
+    </w:p>
+    <w:p>
+      <w:pPr>
+        <w:autoSpaceDE w:val="0"/>
+        <w:autoSpaceDN w:val="0"/>
+        <w:adjustRightInd w:val="0"/>
+        <w:spacing w:after="0" w:line="240" w:lineRule="auto"/>
+        <w:ind w:left="0"/>
+        <w:rPr>
+          <w:rFonts w:ascii="Courier New" w:eastAsia="Calibri" w:hAnsi="Courier New" w:cs="Courier New"/>
+          <w:sz w:val="24"/>
+          <w:szCs w:val="24"/>
+        </w:rPr>
+      </w:pPr>
+      <w:r>
+        <w:rPr>
+          <w:rFonts w:ascii="Courier New" w:eastAsia="Calibri" w:hAnsi="Courier New" w:cs="Courier New"/>
+          <w:color w:val="000000"/>
+          <w:sz w:val="26"/>
+          <w:szCs w:val="26"/>
+        </w:rPr>
+        <w:lastRenderedPageBreak/>
+        <w:t xml:space="preserve">    </w:t>
+      </w:r>
+      <w:r>
+        <w:rPr>
+          <w:rFonts w:ascii="Courier New" w:eastAsia="Calibri" w:hAnsi="Courier New" w:cs="Courier New"/>
+          <w:color w:val="0000FF"/>
+          <w:sz w:val="26"/>
+          <w:szCs w:val="26"/>
+        </w:rPr>
+        <w:t>end</w:t>
+      </w:r>
+    </w:p>
+    <w:p>
+      <w:pPr>
+        <w:autoSpaceDE w:val="0"/>
+        <w:autoSpaceDN w:val="0"/>
+        <w:adjustRightInd w:val="0"/>
+        <w:spacing w:after="0" w:line="240" w:lineRule="auto"/>
+        <w:ind w:left="0"/>
+        <w:rPr>
+          <w:rFonts w:ascii="Courier New" w:eastAsia="Calibri" w:hAnsi="Courier New" w:cs="Courier New"/>
+          <w:sz w:val="24"/>
+          <w:szCs w:val="24"/>
+        </w:rPr>
+      </w:pPr>
+      <w:r>
+        <w:rPr>
+          <w:rFonts w:ascii="Courier New" w:eastAsia="Calibri" w:hAnsi="Courier New" w:cs="Courier New"/>
+          <w:color w:val="000000"/>
+          <w:sz w:val="26"/>
+          <w:szCs w:val="26"/>
+        </w:rPr>
+        <w:t xml:space="preserve">    xlabel(</w:t>
+      </w:r>
+      <w:r>
+        <w:rPr>
+          <w:rFonts w:ascii="Courier New" w:eastAsia="Calibri" w:hAnsi="Courier New" w:cs="Courier New"/>
+          <w:color w:val="A020F0"/>
+          <w:sz w:val="26"/>
+          <w:szCs w:val="26"/>
+        </w:rPr>
+        <w:t>'\phi_1'</w:t>
+      </w:r>
+      <w:proofErr w:type="gramStart"/>
+      <w:r>
+        <w:rPr>
+          <w:rFonts w:ascii="Courier New" w:eastAsia="Calibri" w:hAnsi="Courier New" w:cs="Courier New"/>
+          <w:color w:val="000000"/>
+          <w:sz w:val="26"/>
+          <w:szCs w:val="26"/>
+        </w:rPr>
+        <w:t>);</w:t>
+      </w:r>
+      <w:proofErr w:type="gramEnd"/>
+    </w:p>
+    <w:p>
+      <w:pPr>
+        <w:autoSpaceDE w:val="0"/>
+        <w:autoSpaceDN w:val="0"/>
+        <w:adjustRightInd w:val="0"/>
+        <w:spacing w:after="0" w:line="240" w:lineRule="auto"/>
+        <w:ind w:left="0"/>
+        <w:rPr>
+          <w:rFonts w:ascii="Courier New" w:eastAsia="Calibri" w:hAnsi="Courier New" w:cs="Courier New"/>
+          <w:sz w:val="24"/>
+          <w:szCs w:val="24"/>
+        </w:rPr>
+      </w:pPr>
+      <w:r>
+        <w:rPr>
+          <w:rFonts w:ascii="Courier New" w:eastAsia="Calibri" w:hAnsi="Courier New" w:cs="Courier New"/>
+          <w:color w:val="000000"/>
+          <w:sz w:val="26"/>
+          <w:szCs w:val="26"/>
+        </w:rPr>
+        <w:t xml:space="preserve">    ylabel(</w:t>
+      </w:r>
+      <w:r>
+        <w:rPr>
+          <w:rFonts w:ascii="Courier New" w:eastAsia="Calibri" w:hAnsi="Courier New" w:cs="Courier New"/>
+          <w:color w:val="A020F0"/>
+          <w:sz w:val="26"/>
+          <w:szCs w:val="26"/>
+        </w:rPr>
+        <w:t>'\phi_2'</w:t>
+      </w:r>
+      <w:proofErr w:type="gramStart"/>
+      <w:r>
+        <w:rPr>
+          <w:rFonts w:ascii="Courier New" w:eastAsia="Calibri" w:hAnsi="Courier New" w:cs="Courier New"/>
+          <w:color w:val="000000"/>
+          <w:sz w:val="26"/>
+          <w:szCs w:val="26"/>
+        </w:rPr>
+        <w:t>);</w:t>
+      </w:r>
+      <w:proofErr w:type="gramEnd"/>
+    </w:p>
+    <w:p>
+      <w:pPr>
+        <w:autoSpaceDE w:val="0"/>
+        <w:autoSpaceDN w:val="0"/>
+        <w:adjustRightInd w:val="0"/>
+        <w:spacing w:after="0" w:line="240" w:lineRule="auto"/>
+        <w:ind w:left="0"/>
+        <w:rPr>
+          <w:rFonts w:ascii="Courier New" w:eastAsia="Calibri" w:hAnsi="Courier New" w:cs="Courier New"/>
+          <w:sz w:val="24"/>
+          <w:szCs w:val="24"/>
+        </w:rPr>
+      </w:pPr>
+      <w:r>
+        <w:rPr>
+          <w:rFonts w:ascii="Courier New" w:eastAsia="Calibri" w:hAnsi="Courier New" w:cs="Courier New"/>
+          <w:color w:val="000000"/>
+          <w:sz w:val="26"/>
+          <w:szCs w:val="26"/>
+        </w:rPr>
+        <w:t xml:space="preserve">    </w:t>
+      </w:r>
+      <w:proofErr w:type="gramStart"/>
+      <w:r>
+        <w:rPr>
+          <w:rFonts w:ascii="Courier New" w:eastAsia="Calibri" w:hAnsi="Courier New" w:cs="Courier New"/>
+          <w:color w:val="000000"/>
+          <w:sz w:val="26"/>
+          <w:szCs w:val="26"/>
+        </w:rPr>
+        <w:t>title(</w:t>
+      </w:r>
+      <w:proofErr w:type="gramEnd"/>
+      <w:r>
+        <w:rPr>
+          <w:rFonts w:ascii="Courier New" w:eastAsia="Calibri" w:hAnsi="Courier New" w:cs="Courier New"/>
+          <w:color w:val="000000"/>
+          <w:sz w:val="26"/>
+          <w:szCs w:val="26"/>
+        </w:rPr>
+        <w:t>[</w:t>
+      </w:r>
+      <w:r>
+        <w:rPr>
+          <w:rFonts w:ascii="Courier New" w:eastAsia="Calibri" w:hAnsi="Courier New" w:cs="Courier New"/>
+          <w:color w:val="A020F0"/>
+          <w:sz w:val="26"/>
+          <w:szCs w:val="26"/>
+        </w:rPr>
+        <w:t>'SNR = '</w:t>
+      </w:r>
+      <w:r>
+        <w:rPr>
+          <w:rFonts w:ascii="Courier New" w:eastAsia="Calibri" w:hAnsi="Courier New" w:cs="Courier New"/>
+          <w:color w:val="000000"/>
+          <w:sz w:val="26"/>
+          <w:szCs w:val="26"/>
+        </w:rPr>
+        <w:t xml:space="preserve"> , num2str(</w:t>
+      </w:r>
+      <w:proofErr w:type="spellStart"/>
+      <w:r>
+        <w:rPr>
+          <w:rFonts w:ascii="Courier New" w:eastAsia="Calibri" w:hAnsi="Courier New" w:cs="Courier New"/>
+          <w:color w:val="000000"/>
+          <w:sz w:val="26"/>
+          <w:szCs w:val="26"/>
+        </w:rPr>
+        <w:t>SNR_dB</w:t>
+      </w:r>
+      <w:proofErr w:type="spellEnd"/>
+      <w:r>
+        <w:rPr>
+          <w:rFonts w:ascii="Courier New" w:eastAsia="Calibri" w:hAnsi="Courier New" w:cs="Courier New"/>
+          <w:color w:val="000000"/>
+          <w:sz w:val="26"/>
+          <w:szCs w:val="26"/>
+        </w:rPr>
+        <w:t>)]);</w:t>
+      </w:r>
+    </w:p>
+    <w:p>
+      <w:pPr>
+        <w:autoSpaceDE w:val="0"/>
+        <w:autoSpaceDN w:val="0"/>
+        <w:adjustRightInd w:val="0"/>
+        <w:spacing w:after="0" w:line="240" w:lineRule="auto"/>
+        <w:ind w:left="0"/>
+        <w:rPr>
+          <w:rFonts w:ascii="Courier New" w:eastAsia="Calibri" w:hAnsi="Courier New" w:cs="Courier New"/>
+          <w:sz w:val="24"/>
+          <w:szCs w:val="24"/>
+        </w:rPr>
+      </w:pPr>
+      <w:r>
+        <w:rPr>
+          <w:rFonts w:ascii="Courier New" w:eastAsia="Calibri" w:hAnsi="Courier New" w:cs="Courier New"/>
+          <w:color w:val="000000"/>
+          <w:sz w:val="26"/>
+          <w:szCs w:val="26"/>
+        </w:rPr>
+        <w:t xml:space="preserve">    </w:t>
+      </w:r>
+    </w:p>
+    <w:p>
+      <w:pPr>
+        <w:autoSpaceDE w:val="0"/>
+        <w:autoSpaceDN w:val="0"/>
+        <w:adjustRightInd w:val="0"/>
+        <w:spacing w:after="0" w:line="240" w:lineRule="auto"/>
+        <w:ind w:left="0"/>
+        <w:rPr>
+          <w:rFonts w:ascii="Courier New" w:eastAsia="Calibri" w:hAnsi="Courier New" w:cs="Courier New"/>
+          <w:sz w:val="24"/>
+          <w:szCs w:val="24"/>
+        </w:rPr>
+      </w:pPr>
+      <w:r>
+        <w:rPr>
+          <w:rFonts w:ascii="Courier New" w:eastAsia="Calibri" w:hAnsi="Courier New" w:cs="Courier New"/>
+          <w:color w:val="000000"/>
+          <w:sz w:val="26"/>
+          <w:szCs w:val="26"/>
+        </w:rPr>
+        <w:t xml:space="preserve">    </w:t>
+      </w:r>
+      <w:r>
+        <w:rPr>
+          <w:rFonts w:ascii="Courier New" w:eastAsia="Calibri" w:hAnsi="Courier New" w:cs="Courier New"/>
+          <w:color w:val="228B22"/>
+          <w:sz w:val="26"/>
+          <w:szCs w:val="26"/>
+        </w:rPr>
+        <w:t>% Add legends</w:t>
+      </w:r>
+    </w:p>
+    <w:p>
+      <w:pPr>
+        <w:autoSpaceDE w:val="0"/>
+        <w:autoSpaceDN w:val="0"/>
+        <w:adjustRightInd w:val="0"/>
+        <w:spacing w:after="0" w:line="240" w:lineRule="auto"/>
+        <w:ind w:left="0"/>
+        <w:rPr>
+          <w:rFonts w:ascii="Courier New" w:eastAsia="Calibri" w:hAnsi="Courier New" w:cs="Courier New"/>
+          <w:sz w:val="24"/>
+          <w:szCs w:val="24"/>
+        </w:rPr>
+      </w:pPr>
+      <w:r>
+        <w:rPr>
+          <w:rFonts w:ascii="Courier New" w:eastAsia="Calibri" w:hAnsi="Courier New" w:cs="Courier New"/>
+          <w:color w:val="000000"/>
+          <w:sz w:val="26"/>
+          <w:szCs w:val="26"/>
+        </w:rPr>
+        <w:t xml:space="preserve">    </w:t>
+      </w:r>
+      <w:proofErr w:type="gramStart"/>
+      <w:r>
+        <w:rPr>
+          <w:rFonts w:ascii="Courier New" w:eastAsia="Calibri" w:hAnsi="Courier New" w:cs="Courier New"/>
+          <w:color w:val="000000"/>
+          <w:sz w:val="26"/>
+          <w:szCs w:val="26"/>
+        </w:rPr>
+        <w:t>legend(</w:t>
+      </w:r>
+      <w:proofErr w:type="gramEnd"/>
+      <w:r>
+        <w:rPr>
+          <w:rFonts w:ascii="Courier New" w:eastAsia="Calibri" w:hAnsi="Courier New" w:cs="Courier New"/>
+          <w:color w:val="A020F0"/>
+          <w:sz w:val="26"/>
+          <w:szCs w:val="26"/>
+        </w:rPr>
+        <w:t>'signal 1'</w:t>
+      </w:r>
+      <w:r>
+        <w:rPr>
+          <w:rFonts w:ascii="Courier New" w:eastAsia="Calibri" w:hAnsi="Courier New" w:cs="Courier New"/>
+          <w:color w:val="000000"/>
+          <w:sz w:val="26"/>
+          <w:szCs w:val="26"/>
+        </w:rPr>
+        <w:t xml:space="preserve">, </w:t>
+      </w:r>
+      <w:r>
+        <w:rPr>
+          <w:rFonts w:ascii="Courier New" w:eastAsia="Calibri" w:hAnsi="Courier New" w:cs="Courier New"/>
+          <w:color w:val="A020F0"/>
+          <w:sz w:val="26"/>
+          <w:szCs w:val="26"/>
+        </w:rPr>
+        <w:t>'signal 2'</w:t>
+      </w:r>
+      <w:r>
+        <w:rPr>
+          <w:rFonts w:ascii="Courier New" w:eastAsia="Calibri" w:hAnsi="Courier New" w:cs="Courier New"/>
+          <w:color w:val="000000"/>
+          <w:sz w:val="26"/>
+          <w:szCs w:val="26"/>
+        </w:rPr>
+        <w:t>,</w:t>
+      </w:r>
+      <w:r>
+        <w:rPr>
+          <w:rFonts w:ascii="Courier New" w:eastAsia="Calibri" w:hAnsi="Courier New" w:cs="Courier New"/>
+          <w:color w:val="A020F0"/>
+          <w:sz w:val="26"/>
+          <w:szCs w:val="26"/>
+        </w:rPr>
+        <w:t xml:space="preserve">'signal 1 + </w:t>
+      </w:r>
+      <w:proofErr w:type="spellStart"/>
+      <w:r>
+        <w:rPr>
+          <w:rFonts w:ascii="Courier New" w:eastAsia="Calibri" w:hAnsi="Courier New" w:cs="Courier New"/>
+          <w:color w:val="A020F0"/>
+          <w:sz w:val="26"/>
+          <w:szCs w:val="26"/>
+        </w:rPr>
+        <w:t>noise'</w:t>
+      </w:r>
+      <w:r>
+        <w:rPr>
+          <w:rFonts w:ascii="Courier New" w:eastAsia="Calibri" w:hAnsi="Courier New" w:cs="Courier New"/>
+          <w:color w:val="000000"/>
+          <w:sz w:val="26"/>
+          <w:szCs w:val="26"/>
+        </w:rPr>
+        <w:t>,</w:t>
+      </w:r>
+      <w:r>
+        <w:rPr>
+          <w:rFonts w:ascii="Courier New" w:eastAsia="Calibri" w:hAnsi="Courier New" w:cs="Courier New"/>
+          <w:color w:val="A020F0"/>
+          <w:sz w:val="26"/>
+          <w:szCs w:val="26"/>
+        </w:rPr>
+        <w:t>'signal</w:t>
+      </w:r>
+      <w:proofErr w:type="spellEnd"/>
+      <w:r>
+        <w:rPr>
+          <w:rFonts w:ascii="Courier New" w:eastAsia="Calibri" w:hAnsi="Courier New" w:cs="Courier New"/>
+          <w:color w:val="A020F0"/>
+          <w:sz w:val="26"/>
+          <w:szCs w:val="26"/>
+        </w:rPr>
+        <w:t xml:space="preserve"> 2 + noise'</w:t>
+      </w:r>
+      <w:r>
+        <w:rPr>
+          <w:rFonts w:ascii="Courier New" w:eastAsia="Calibri" w:hAnsi="Courier New" w:cs="Courier New"/>
+          <w:color w:val="000000"/>
+          <w:sz w:val="26"/>
+          <w:szCs w:val="26"/>
+        </w:rPr>
+        <w:t>);</w:t>
+      </w:r>
+    </w:p>
+    <w:p>
+      <w:pPr>
+        <w:autoSpaceDE w:val="0"/>
+        <w:autoSpaceDN w:val="0"/>
+        <w:adjustRightInd w:val="0"/>
+        <w:spacing w:after="0" w:line="240" w:lineRule="auto"/>
+        <w:ind w:left="0"/>
+        <w:rPr>
+          <w:rFonts w:ascii="Courier New" w:eastAsia="Calibri" w:hAnsi="Courier New" w:cs="Courier New"/>
+          <w:sz w:val="24"/>
+          <w:szCs w:val="24"/>
+        </w:rPr>
+      </w:pPr>
+      <w:r>
+        <w:rPr>
+          <w:rFonts w:ascii="Courier New" w:eastAsia="Calibri" w:hAnsi="Courier New" w:cs="Courier New"/>
+          <w:color w:val="0000FF"/>
+          <w:sz w:val="26"/>
+          <w:szCs w:val="26"/>
+        </w:rPr>
+        <w:t>end</w:t>
+      </w:r>
+    </w:p>
+    <w:p>
+      <w:pPr>
+        <w:ind w:left="0"/>
+      </w:pPr>
+    </w:p>
     <w:sectPr>
-      <w:headerReference w:type="even" r:id="rId15"/>
-      <w:headerReference w:type="default" r:id="rId16"/>
-      <w:footerReference w:type="default" r:id="rId17"/>
+      <w:headerReference w:type="even" r:id="rId18"/>
+      <w:headerReference w:type="default" r:id="rId19"/>
+      <w:footerReference w:type="default" r:id="rId20"/>
       <w:pgSz w:w="12240" w:h="15840"/>
       <w:pgMar w:top="432" w:right="720" w:bottom="720" w:left="720" w:header="720" w:footer="720" w:gutter="0"/>
       <w:pgNumType w:start="1"/>
@@ -11910,7 +14543,7 @@
   <w:style w:type="paragraph" w:default="1" w:styleId="Normal">
     <w:name w:val="Normal"/>
     <w:qFormat/>
-    <w:rsid w:val="00A932D5"/>
+    <w:rsid w:val="00EB3DF9"/>
     <w:rPr>
       <w:rFonts w:asciiTheme="majorBidi" w:eastAsiaTheme="minorEastAsia" w:hAnsiTheme="majorBidi" w:cstheme="majorBidi"/>
     </w:rPr>

</xml_diff>